<commit_message>
logboek; normaliseren van data (deelvraag 2)
</commit_message>
<xml_diff>
--- a/Final/Deelvragen/Deelvraag 2.docx
+++ b/Final/Deelvragen/Deelvraag 2.docx
@@ -1,6 +1,6 @@
 
 <file path=word/document.xml><?xml version="1.0" encoding="utf-8"?>
-<w:document xmlns:wpc="http://schemas.microsoft.com/office/word/2010/wordprocessingCanvas" xmlns:mc="http://schemas.openxmlformats.org/markup-compatibility/2006" xmlns:o="urn:schemas-microsoft-com:office:office" xmlns:r="http://schemas.openxmlformats.org/officeDocument/2006/relationships" xmlns:m="http://schemas.openxmlformats.org/officeDocument/2006/math" xmlns:v="urn:schemas-microsoft-com:vml" xmlns:wp14="http://schemas.microsoft.com/office/word/2010/wordprocessingDrawing" xmlns:wp="http://schemas.openxmlformats.org/drawingml/2006/wordprocessingDrawing" xmlns:w10="urn:schemas-microsoft-com:office:word" xmlns:w="http://schemas.openxmlformats.org/wordprocessingml/2006/main" xmlns:w14="http://schemas.microsoft.com/office/word/2010/wordml" xmlns:wpg="http://schemas.microsoft.com/office/word/2010/wordprocessingGroup" xmlns:wpi="http://schemas.microsoft.com/office/word/2010/wordprocessingInk" xmlns:wne="http://schemas.microsoft.com/office/word/2006/wordml" xmlns:wps="http://schemas.microsoft.com/office/word/2010/wordprocessingShape" mc:Ignorable="w14 wp14">
+<w:document xmlns:wpc="http://schemas.microsoft.com/office/word/2010/wordprocessingCanvas" xmlns:mc="http://schemas.openxmlformats.org/markup-compatibility/2006" xmlns:o="urn:schemas-microsoft-com:office:office" xmlns:r="http://schemas.openxmlformats.org/officeDocument/2006/relationships" xmlns:m="http://schemas.openxmlformats.org/officeDocument/2006/math" xmlns:v="urn:schemas-microsoft-com:vml" xmlns:wp14="http://schemas.microsoft.com/office/word/2010/wordprocessingDrawing" xmlns:wp="http://schemas.openxmlformats.org/drawingml/2006/wordprocessingDrawing" xmlns:w10="urn:schemas-microsoft-com:office:word" xmlns:w="http://schemas.openxmlformats.org/wordprocessingml/2006/main" xmlns:w14="http://schemas.microsoft.com/office/word/2010/wordml" xmlns:w15="http://schemas.microsoft.com/office/word/2012/wordml" xmlns:wpg="http://schemas.microsoft.com/office/word/2010/wordprocessingGroup" xmlns:wpi="http://schemas.microsoft.com/office/word/2010/wordprocessingInk" xmlns:wne="http://schemas.microsoft.com/office/word/2006/wordml" xmlns:wps="http://schemas.microsoft.com/office/word/2010/wordprocessingShape" mc:Ignorable="w14 w15 wp14">
   <w:body>
     <w:p>
       <w:pPr>
@@ -69,27 +69,14 @@
                             <w:r>
                               <w:t xml:space="preserve">Figuur </w:t>
                             </w:r>
-                            <w:r>
-                              <w:fldChar w:fldCharType="begin"/>
-                            </w:r>
-                            <w:r>
-                              <w:instrText xml:space="preserve"> SEQ Figuur \* ARABIC </w:instrText>
-                            </w:r>
-                            <w:r>
-                              <w:fldChar w:fldCharType="separate"/>
-                            </w:r>
-                            <w:r>
-                              <w:rPr>
-                                <w:noProof/>
-                              </w:rPr>
-                              <w:t>2</w:t>
-                            </w:r>
-                            <w:r>
-                              <w:rPr>
-                                <w:noProof/>
-                              </w:rPr>
-                              <w:fldChar w:fldCharType="end"/>
-                            </w:r>
+                            <w:fldSimple w:instr=" SEQ Figuur \* ARABIC ">
+                              <w:r>
+                                <w:rPr>
+                                  <w:noProof/>
+                                </w:rPr>
+                                <w:t>2</w:t>
+                              </w:r>
+                            </w:fldSimple>
                             <w:r>
                               <w:tab/>
                               <w:t>Schematische weergave van een zelflerend systeem</w:t>
@@ -117,7 +104,7 @@
           </mc:Choice>
           <mc:Fallback>
             <w:pict>
-              <v:shapetype id="_x0000_t202" coordsize="21600,21600" o:spt="202" path="m,l,21600r21600,l21600,xe">
+              <v:shapetype w14:anchorId="2A4A0D8A" id="_x0000_t202" coordsize="21600,21600" o:spt="202" path="m,l,21600r21600,l21600,xe">
                 <v:stroke joinstyle="miter"/>
                 <v:path gradientshapeok="t" o:connecttype="rect"/>
               </v:shapetype>
@@ -134,27 +121,14 @@
                       <w:r>
                         <w:t xml:space="preserve">Figuur </w:t>
                       </w:r>
-                      <w:r>
-                        <w:fldChar w:fldCharType="begin"/>
-                      </w:r>
-                      <w:r>
-                        <w:instrText xml:space="preserve"> SEQ Figuur \* ARABIC </w:instrText>
-                      </w:r>
-                      <w:r>
-                        <w:fldChar w:fldCharType="separate"/>
-                      </w:r>
-                      <w:r>
-                        <w:rPr>
-                          <w:noProof/>
-                        </w:rPr>
-                        <w:t>2</w:t>
-                      </w:r>
-                      <w:r>
-                        <w:rPr>
-                          <w:noProof/>
-                        </w:rPr>
-                        <w:fldChar w:fldCharType="end"/>
-                      </w:r>
+                      <w:fldSimple w:instr=" SEQ Figuur \* ARABIC ">
+                        <w:r>
+                          <w:rPr>
+                            <w:noProof/>
+                          </w:rPr>
+                          <w:t>2</w:t>
+                        </w:r>
+                      </w:fldSimple>
                       <w:r>
                         <w:tab/>
                         <w:t>Schematische weergave van een zelflerend systeem</w:t>
@@ -339,7 +313,7 @@
                     <pic:cNvPicPr/>
                   </pic:nvPicPr>
                   <pic:blipFill>
-                    <a:blip r:embed="rId5">
+                    <a:blip r:embed="rId4">
                       <a:extLst>
                         <a:ext uri="{28A0092B-C50C-407E-A947-70E740481C1C}">
                           <a14:useLocalDpi xmlns:a14="http://schemas.microsoft.com/office/drawing/2010/main" val="0"/>
@@ -431,7 +405,7 @@
                     <pic:cNvPicPr/>
                   </pic:nvPicPr>
                   <pic:blipFill>
-                    <a:blip r:embed="rId6">
+                    <a:blip r:embed="rId5">
                       <a:extLst>
                         <a:ext uri="{28A0092B-C50C-407E-A947-70E740481C1C}">
                           <a14:useLocalDpi xmlns:a14="http://schemas.microsoft.com/office/drawing/2010/main" val="0"/>
@@ -513,27 +487,14 @@
                             <w:r>
                               <w:t xml:space="preserve">Figuur </w:t>
                             </w:r>
-                            <w:r>
-                              <w:fldChar w:fldCharType="begin"/>
-                            </w:r>
-                            <w:r>
-                              <w:instrText xml:space="preserve"> SEQ Figuur \* ARABIC </w:instrText>
-                            </w:r>
-                            <w:r>
-                              <w:fldChar w:fldCharType="separate"/>
-                            </w:r>
-                            <w:r>
-                              <w:rPr>
-                                <w:noProof/>
-                              </w:rPr>
-                              <w:t>3</w:t>
-                            </w:r>
-                            <w:r>
-                              <w:rPr>
-                                <w:noProof/>
-                              </w:rPr>
-                              <w:fldChar w:fldCharType="end"/>
-                            </w:r>
+                            <w:fldSimple w:instr=" SEQ Figuur \* ARABIC ">
+                              <w:r>
+                                <w:rPr>
+                                  <w:noProof/>
+                                </w:rPr>
+                                <w:t>3</w:t>
+                              </w:r>
+                            </w:fldSimple>
                             <w:r>
                               <w:t xml:space="preserve"> </w:t>
                             </w:r>
@@ -567,7 +528,7 @@
           </mc:Choice>
           <mc:Fallback>
             <w:pict>
-              <v:shape id="Tekstvak 6" o:spid="_x0000_s1027" type="#_x0000_t202" style="position:absolute;margin-left:22.2pt;margin-top:162.1pt;width:444.05pt;height:20.25pt;z-index:251660288;visibility:visible;mso-wrap-style:square;mso-width-percent:0;mso-height-percent:0;mso-wrap-distance-left:9pt;mso-wrap-distance-top:0;mso-wrap-distance-right:9pt;mso-wrap-distance-bottom:0;mso-position-horizontal:absolute;mso-position-horizontal-relative:text;mso-position-vertical:absolute;mso-position-vertical-relative:text;mso-width-percent:0;mso-height-percent:0;mso-width-relative:page;mso-height-relative:page;v-text-anchor:top" o:gfxdata="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" stroked="f">
+              <v:shape w14:anchorId="1204A2A4" id="Tekstvak 6" o:spid="_x0000_s1027" type="#_x0000_t202" style="position:absolute;margin-left:22.2pt;margin-top:162.1pt;width:444.05pt;height:20.25pt;z-index:251660288;visibility:visible;mso-wrap-style:square;mso-width-percent:0;mso-height-percent:0;mso-wrap-distance-left:9pt;mso-wrap-distance-top:0;mso-wrap-distance-right:9pt;mso-wrap-distance-bottom:0;mso-position-horizontal:absolute;mso-position-horizontal-relative:text;mso-position-vertical:absolute;mso-position-vertical-relative:text;mso-width-percent:0;mso-height-percent:0;mso-width-relative:page;mso-height-relative:page;v-text-anchor:top" o:gfxdata="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" stroked="f">
                 <v:textbox style="mso-fit-shape-to-text:t" inset="0,0,0,0">
                   <w:txbxContent>
                     <w:p>
@@ -577,27 +538,14 @@
                       <w:r>
                         <w:t xml:space="preserve">Figuur </w:t>
                       </w:r>
-                      <w:r>
-                        <w:fldChar w:fldCharType="begin"/>
-                      </w:r>
-                      <w:r>
-                        <w:instrText xml:space="preserve"> SEQ Figuur \* ARABIC </w:instrText>
-                      </w:r>
-                      <w:r>
-                        <w:fldChar w:fldCharType="separate"/>
-                      </w:r>
-                      <w:r>
-                        <w:rPr>
-                          <w:noProof/>
-                        </w:rPr>
-                        <w:t>3</w:t>
-                      </w:r>
-                      <w:r>
-                        <w:rPr>
-                          <w:noProof/>
-                        </w:rPr>
-                        <w:fldChar w:fldCharType="end"/>
-                      </w:r>
+                      <w:fldSimple w:instr=" SEQ Figuur \* ARABIC ">
+                        <w:r>
+                          <w:rPr>
+                            <w:noProof/>
+                          </w:rPr>
+                          <w:t>3</w:t>
+                        </w:r>
+                      </w:fldSimple>
                       <w:r>
                         <w:t xml:space="preserve"> </w:t>
                       </w:r>
@@ -1348,7 +1296,7 @@
                     </pic:cNvPicPr>
                   </pic:nvPicPr>
                   <pic:blipFill>
-                    <a:blip r:embed="rId7">
+                    <a:blip r:embed="rId6">
                       <a:extLst>
                         <a:ext uri="{28A0092B-C50C-407E-A947-70E740481C1C}">
                           <a14:useLocalDpi xmlns:a14="http://schemas.microsoft.com/office/drawing/2010/main" val="0"/>
@@ -1388,27 +1336,14 @@
       <w:r>
         <w:t xml:space="preserve">Figuur </w:t>
       </w:r>
-      <w:r>
-        <w:fldChar w:fldCharType="begin"/>
-      </w:r>
-      <w:r>
-        <w:instrText xml:space="preserve"> SEQ Figuur \* ARABIC </w:instrText>
-      </w:r>
-      <w:r>
-        <w:fldChar w:fldCharType="separate"/>
-      </w:r>
-      <w:r>
-        <w:rPr>
-          <w:noProof/>
-        </w:rPr>
-        <w:t>4</w:t>
-      </w:r>
-      <w:r>
-        <w:rPr>
-          <w:noProof/>
-        </w:rPr>
-        <w:fldChar w:fldCharType="end"/>
-      </w:r>
+      <w:fldSimple w:instr=" SEQ Figuur \* ARABIC ">
+        <w:r>
+          <w:rPr>
+            <w:noProof/>
+          </w:rPr>
+          <w:t>4</w:t>
+        </w:r>
+      </w:fldSimple>
       <w:r>
         <w:t xml:space="preserve"> Pacman </w:t>
       </w:r>
@@ -1528,19 +1463,6 @@
       <w:proofErr w:type="spellEnd"/>
       <w:r>
         <w:t xml:space="preserve"> toe te passen op het spel zal de agent steeds beter worden in het spelen van het spel. </w:t>
-      </w:r>
-    </w:p>
-    <w:p>
-      <w:pPr>
-        <w:rPr>
-          <w:rFonts w:asciiTheme="majorHAnsi" w:eastAsiaTheme="majorEastAsia" w:hAnsiTheme="majorHAnsi" w:cstheme="majorBidi"/>
-          <w:color w:val="365F91" w:themeColor="accent1" w:themeShade="BF"/>
-          <w:sz w:val="32"/>
-          <w:szCs w:val="32"/>
-        </w:rPr>
-      </w:pPr>
-      <w:r>
-        <w:br w:type="page"/>
       </w:r>
     </w:p>
     <w:p>
@@ -1549,58 +1471,161 @@
       </w:pPr>
       <w:r>
         <w:lastRenderedPageBreak/>
-        <w:t>Conclusie</w:t>
+        <w:t>Normaliseren van data</w:t>
       </w:r>
     </w:p>
     <w:p>
-      <w:r>
-        <w:t xml:space="preserve">Zelflerende computersystemen zijn algoritmes gebaseerd op machine </w:t>
-      </w:r>
-      <w:proofErr w:type="spellStart"/>
-      <w:r>
-        <w:t>learning</w:t>
-      </w:r>
-      <w:proofErr w:type="spellEnd"/>
-      <w:r>
-        <w:t xml:space="preserve">. Een zelflerend systeem verschilt van reguliere algoritmes zoals </w:t>
-      </w:r>
-      <w:proofErr w:type="spellStart"/>
-      <w:r>
-        <w:t>breadth</w:t>
-      </w:r>
-      <w:proofErr w:type="spellEnd"/>
-      <w:r>
-        <w:t xml:space="preserve">-first search en </w:t>
-      </w:r>
-      <w:proofErr w:type="spellStart"/>
-      <w:r>
-        <w:t>depth</w:t>
-      </w:r>
-      <w:proofErr w:type="spellEnd"/>
-      <w:r>
-        <w:t xml:space="preserve">-first search doordat ze in staat zijn zichzelf te verbeteren. </w:t>
-      </w:r>
-      <w:r>
-        <w:br/>
-      </w:r>
-      <w:r>
-        <w:br w:type="page"/>
+      <w:pPr>
+        <w:rPr>
+          <w:rFonts w:asciiTheme="majorHAnsi" w:eastAsiaTheme="majorEastAsia" w:hAnsiTheme="majorHAnsi" w:cstheme="majorBidi"/>
+          <w:color w:val="365F91" w:themeColor="accent1" w:themeShade="BF"/>
+          <w:sz w:val="32"/>
+          <w:szCs w:val="32"/>
+        </w:rPr>
+      </w:pPr>
+      <w:r>
+        <w:t xml:space="preserve">Zoals ook in figuur xx te zien is, kunnen verschillende </w:t>
+      </w:r>
+      <w:proofErr w:type="spellStart"/>
+      <w:r>
+        <w:t>inputs</w:t>
+      </w:r>
+      <w:proofErr w:type="spellEnd"/>
+      <w:r>
+        <w:t xml:space="preserve"> erg van elkaar verschillen qua grootte. Zo zal het aantal kamers nooit in de buur</w:t>
+      </w:r>
+      <w:r>
+        <w:t>t</w:t>
+      </w:r>
+      <w:r>
+        <w:t xml:space="preserve"> komen van het oppervlak. Uiteindelijk zou dit een probleem kunnen veroorzaken bij de berekeningen van het systeem. Een groot getal zou namelijk een veel groter aandeel kunnen hebben alleen omdat het getal zoveel groter is. Het is daarom gebruikelijk de </w:t>
+      </w:r>
+      <w:proofErr w:type="spellStart"/>
+      <w:r>
+        <w:t>inputs</w:t>
+      </w:r>
+      <w:proofErr w:type="spellEnd"/>
+      <w:r>
+        <w:t xml:space="preserve"> te </w:t>
+      </w:r>
+      <w:r>
+        <w:rPr>
+          <w:b/>
+        </w:rPr>
+        <w:t>normaliseren</w:t>
+      </w:r>
+      <w:r>
+        <w:t xml:space="preserve">. Dit houdt in dat de </w:t>
+      </w:r>
+      <w:proofErr w:type="spellStart"/>
+      <w:r>
+        <w:t>inputs</w:t>
+      </w:r>
+      <w:proofErr w:type="spellEnd"/>
+      <w:r>
+        <w:t xml:space="preserve"> </w:t>
+      </w:r>
+      <w:r>
+        <w:t xml:space="preserve">zullen veranderen in een getal met een waarde binnen een bepaald gebied zodat alle verschillende </w:t>
+      </w:r>
+      <w:proofErr w:type="spellStart"/>
+      <w:r>
+        <w:t>inputs</w:t>
+      </w:r>
+      <w:proofErr w:type="spellEnd"/>
+      <w:r>
+        <w:t xml:space="preserve"> eerlijk met elkaar vergeleken kunen worden. Je zou bijvoorbeeld voor de oppervlaktes kunnen stellen dat alle waardes tussen 100 m</w:t>
+      </w:r>
+      <w:r>
+        <w:rPr>
+          <w:vertAlign w:val="superscript"/>
+        </w:rPr>
+        <w:t>2</w:t>
+      </w:r>
+      <w:r>
+        <w:t xml:space="preserve"> en 1000 m</w:t>
+      </w:r>
+      <w:r>
+        <w:rPr>
+          <w:vertAlign w:val="superscript"/>
+        </w:rPr>
+        <w:t>2</w:t>
+      </w:r>
+      <w:r>
+        <w:t xml:space="preserve"> zullen liggen. Aan een input van 500 m</w:t>
+      </w:r>
+      <w:r>
+        <w:rPr>
+          <w:vertAlign w:val="superscript"/>
+        </w:rPr>
+        <w:t>2</w:t>
+      </w:r>
+      <w:r>
+        <w:t xml:space="preserve"> zou je dan een waarde van 5 kunnen geven.</w:t>
       </w:r>
     </w:p>
     <w:p>
       <w:pPr>
         <w:pStyle w:val="Kop1"/>
-        <w:rPr>
-          <w:color w:val="auto"/>
-        </w:rPr>
       </w:pPr>
       <w:r>
-        <w:lastRenderedPageBreak/>
-        <w:t>Bronnen</w:t>
+        <w:t>Conclusie</w:t>
+      </w:r>
+    </w:p>
+    <w:p>
+      <w:r>
+        <w:t xml:space="preserve">Zelflerende computersystemen zijn algoritmes gebaseerd op machine </w:t>
+      </w:r>
+      <w:proofErr w:type="spellStart"/>
+      <w:r>
+        <w:t>learning</w:t>
+      </w:r>
+      <w:proofErr w:type="spellEnd"/>
+      <w:r>
+        <w:t>. Een zelflerend systeem verschilt van reg</w:t>
+      </w:r>
+      <w:bookmarkStart w:id="0" w:name="_GoBack"/>
+      <w:bookmarkEnd w:id="0"/>
+      <w:r>
+        <w:t xml:space="preserve">uliere algoritmes zoals </w:t>
+      </w:r>
+      <w:proofErr w:type="spellStart"/>
+      <w:r>
+        <w:t>breadth</w:t>
+      </w:r>
+      <w:proofErr w:type="spellEnd"/>
+      <w:r>
+        <w:t xml:space="preserve">-first search en </w:t>
+      </w:r>
+      <w:proofErr w:type="spellStart"/>
+      <w:r>
+        <w:t>depth</w:t>
+      </w:r>
+      <w:proofErr w:type="spellEnd"/>
+      <w:r>
+        <w:t xml:space="preserve">-first search doordat ze in staat zijn zichzelf te verbeteren. </w:t>
+      </w:r>
+      <w:r>
+        <w:br/>
+      </w:r>
+      <w:r>
+        <w:br w:type="page"/>
       </w:r>
     </w:p>
     <w:p>
       <w:pPr>
+        <w:pStyle w:val="Kop1"/>
+        <w:rPr>
+          <w:color w:val="auto"/>
+        </w:rPr>
+      </w:pPr>
+      <w:r>
+        <w:lastRenderedPageBreak/>
+        <w:t>Bronnen</w:t>
+      </w:r>
+    </w:p>
+    <w:p>
+      <w:pPr>
         <w:rPr>
           <w:rFonts w:ascii="Calibri" w:hAnsi="Calibri"/>
           <w:color w:val="000000"/>
@@ -1613,7 +1638,7 @@
         </w:rPr>
         <w:t xml:space="preserve">[1] Bron: </w:t>
       </w:r>
-      <w:hyperlink r:id="rId8" w:history="1">
+      <w:hyperlink r:id="rId7" w:history="1">
         <w:r>
           <w:rPr>
             <w:rStyle w:val="Hyperlink"/>
@@ -1660,7 +1685,7 @@
         </w:rPr>
         <w:t xml:space="preserve">[2] Bron: </w:t>
       </w:r>
-      <w:hyperlink r:id="rId9" w:history="1">
+      <w:hyperlink r:id="rId8" w:history="1">
         <w:r>
           <w:rPr>
             <w:rStyle w:val="Hyperlink"/>
@@ -1710,7 +1735,7 @@
         </w:rPr>
         <w:t xml:space="preserve">[3] Bron: </w:t>
       </w:r>
-      <w:hyperlink r:id="rId10" w:history="1">
+      <w:hyperlink r:id="rId9" w:history="1">
         <w:r>
           <w:rPr>
             <w:rStyle w:val="Hyperlink"/>
@@ -1751,7 +1776,7 @@
         </w:rPr>
         <w:t xml:space="preserve">[4] Bron: </w:t>
       </w:r>
-      <w:hyperlink r:id="rId11" w:history="1">
+      <w:hyperlink r:id="rId10" w:history="1">
         <w:r>
           <w:rPr>
             <w:rStyle w:val="Hyperlink"/>
@@ -1784,8 +1809,6 @@
       <w:r>
         <w:br w:type="page"/>
       </w:r>
-      <w:bookmarkStart w:id="0" w:name="_GoBack"/>
-      <w:bookmarkEnd w:id="0"/>
     </w:p>
     <w:p/>
     <w:sectPr>
@@ -1799,7 +1822,7 @@
 </file>
 
 <file path=word/styles.xml><?xml version="1.0" encoding="utf-8"?>
-<w:styles xmlns:mc="http://schemas.openxmlformats.org/markup-compatibility/2006" xmlns:r="http://schemas.openxmlformats.org/officeDocument/2006/relationships" xmlns:w="http://schemas.openxmlformats.org/wordprocessingml/2006/main" xmlns:w14="http://schemas.microsoft.com/office/word/2010/wordml" mc:Ignorable="w14">
+<w:styles xmlns:mc="http://schemas.openxmlformats.org/markup-compatibility/2006" xmlns:r="http://schemas.openxmlformats.org/officeDocument/2006/relationships" xmlns:w="http://schemas.openxmlformats.org/wordprocessingml/2006/main" xmlns:w14="http://schemas.microsoft.com/office/word/2010/wordml" xmlns:w15="http://schemas.microsoft.com/office/word/2012/wordml" mc:Ignorable="w14 w15">
   <w:docDefaults>
     <w:rPrDefault>
       <w:rPr>
@@ -1814,595 +1837,378 @@
       </w:pPr>
     </w:pPrDefault>
   </w:docDefaults>
-  <w:latentStyles w:defLockedState="0" w:defUIPriority="99" w:defSemiHidden="1" w:defUnhideWhenUsed="1" w:defQFormat="0" w:count="267">
-    <w:lsdException w:name="Normal" w:semiHidden="0" w:uiPriority="0" w:unhideWhenUsed="0" w:qFormat="1"/>
-    <w:lsdException w:name="heading 1" w:semiHidden="0" w:uiPriority="9" w:unhideWhenUsed="0" w:qFormat="1"/>
-    <w:lsdException w:name="heading 2" w:uiPriority="9" w:qFormat="1"/>
-    <w:lsdException w:name="heading 3" w:uiPriority="9" w:qFormat="1"/>
-    <w:lsdException w:name="heading 4" w:uiPriority="9" w:qFormat="1"/>
-    <w:lsdException w:name="heading 5" w:uiPriority="9" w:qFormat="1"/>
-    <w:lsdException w:name="heading 6" w:uiPriority="9" w:qFormat="1"/>
-    <w:lsdException w:name="heading 7" w:uiPriority="9" w:qFormat="1"/>
-    <w:lsdException w:name="heading 8" w:uiPriority="9" w:qFormat="1"/>
-    <w:lsdException w:name="heading 9" w:uiPriority="9" w:qFormat="1"/>
-    <w:lsdException w:name="toc 1" w:uiPriority="39"/>
-    <w:lsdException w:name="toc 2" w:uiPriority="39"/>
-    <w:lsdException w:name="toc 3" w:uiPriority="39"/>
-    <w:lsdException w:name="toc 4" w:uiPriority="39"/>
-    <w:lsdException w:name="toc 5" w:uiPriority="39"/>
-    <w:lsdException w:name="toc 6" w:uiPriority="39"/>
-    <w:lsdException w:name="toc 7" w:uiPriority="39"/>
-    <w:lsdException w:name="toc 8" w:uiPriority="39"/>
-    <w:lsdException w:name="toc 9" w:uiPriority="39"/>
-    <w:lsdException w:name="caption" w:uiPriority="35" w:qFormat="1"/>
-    <w:lsdException w:name="Title" w:semiHidden="0" w:uiPriority="10" w:unhideWhenUsed="0" w:qFormat="1"/>
-    <w:lsdException w:name="Default Paragraph Font" w:uiPriority="1"/>
-    <w:lsdException w:name="Subtitle" w:semiHidden="0" w:uiPriority="11" w:unhideWhenUsed="0" w:qFormat="1"/>
-    <w:lsdException w:name="Strong" w:semiHidden="0" w:uiPriority="22" w:unhideWhenUsed="0" w:qFormat="1"/>
-    <w:lsdException w:name="Emphasis" w:semiHidden="0" w:uiPriority="20" w:unhideWhenUsed="0" w:qFormat="1"/>
-    <w:lsdException w:name="Table Grid" w:semiHidden="0" w:uiPriority="59" w:unhideWhenUsed="0"/>
-    <w:lsdException w:name="Placeholder Text" w:unhideWhenUsed="0"/>
-    <w:lsdException w:name="No Spacing" w:semiHidden="0" w:uiPriority="1" w:unhideWhenUsed="0" w:qFormat="1"/>
-    <w:lsdException w:name="Light Shading" w:semiHidden="0" w:uiPriority="60" w:unhideWhenUsed="0"/>
-    <w:lsdException w:name="Light List" w:semiHidden="0" w:uiPriority="61" w:unhideWhenUsed="0"/>
-    <w:lsdException w:name="Light Grid" w:semiHidden="0" w:uiPriority="62" w:unhideWhenUsed="0"/>
-    <w:lsdException w:name="Medium Shading 1" w:semiHidden="0" w:uiPriority="63" w:unhideWhenUsed="0"/>
-    <w:lsdException w:name="Medium Shading 2" w:semiHidden="0" w:uiPriority="64" w:unhideWhenUsed="0"/>
-    <w:lsdException w:name="Medium List 1" w:semiHidden="0" w:uiPriority="65" w:unhideWhenUsed="0"/>
-    <w:lsdException w:name="Medium List 2" w:semiHidden="0" w:uiPriority="66" w:unhideWhenUsed="0"/>
-    <w:lsdException w:name="Medium Grid 1" w:semiHidden="0" w:uiPriority="67" w:unhideWhenUsed="0"/>
-    <w:lsdException w:name="Medium Grid 2" w:semiHidden="0" w:uiPriority="68" w:unhideWhenUsed="0"/>
-    <w:lsdException w:name="Medium Grid 3" w:semiHidden="0" w:uiPriority="69" w:unhideWhenUsed="0"/>
-    <w:lsdException w:name="Dark List" w:semiHidden="0" w:uiPriority="70" w:unhideWhenUsed="0"/>
-    <w:lsdException w:name="Colorful Shading" w:semiHidden="0" w:uiPriority="71" w:unhideWhenUsed="0"/>
-    <w:lsdException w:name="Colorful List" w:semiHidden="0" w:uiPriority="72" w:unhideWhenUsed="0"/>
-    <w:lsdException w:name="Colorful Grid" w:semiHidden="0" w:uiPriority="73" w:unhideWhenUsed="0"/>
-    <w:lsdException w:name="Light Shading Accent 1" w:semiHidden="0" w:uiPriority="60" w:unhideWhenUsed="0"/>
-    <w:lsdException w:name="Light List Accent 1" w:semiHidden="0" w:uiPriority="61" w:unhideWhenUsed="0"/>
-    <w:lsdException w:name="Light Grid Accent 1" w:semiHidden="0" w:uiPriority="62" w:unhideWhenUsed="0"/>
-    <w:lsdException w:name="Medium Shading 1 Accent 1" w:semiHidden="0" w:uiPriority="63" w:unhideWhenUsed="0"/>
-    <w:lsdException w:name="Medium Shading 2 Accent 1" w:semiHidden="0" w:uiPriority="64" w:unhideWhenUsed="0"/>
-    <w:lsdException w:name="Medium List 1 Accent 1" w:semiHidden="0" w:uiPriority="65" w:unhideWhenUsed="0"/>
-    <w:lsdException w:name="Revision" w:unhideWhenUsed="0"/>
-    <w:lsdException w:name="List Paragraph" w:semiHidden="0" w:uiPriority="34" w:unhideWhenUsed="0" w:qFormat="1"/>
-    <w:lsdException w:name="Quote" w:semiHidden="0" w:uiPriority="29" w:unhideWhenUsed="0" w:qFormat="1"/>
-    <w:lsdException w:name="Intense Quote" w:semiHidden="0" w:uiPriority="30" w:unhideWhenUsed="0" w:qFormat="1"/>
-    <w:lsdException w:name="Medium List 2 Accent 1" w:semiHidden="0" w:uiPriority="66" w:unhideWhenUsed="0"/>
-    <w:lsdException w:name="Medium Grid 1 Accent 1" w:semiHidden="0" w:uiPriority="67" w:unhideWhenUsed="0"/>
-    <w:lsdException w:name="Medium Grid 2 Accent 1" w:semiHidden="0" w:uiPriority="68" w:unhideWhenUsed="0"/>
-    <w:lsdException w:name="Medium Grid 3 Accent 1" w:semiHidden="0" w:uiPriority="69" w:unhideWhenUsed="0"/>
-    <w:lsdException w:name="Dark List Accent 1" w:semiHidden="0" w:uiPriority="70" w:unhideWhenUsed="0"/>
-    <w:lsdException w:name="Colorful Shading Accent 1" w:semiHidden="0" w:uiPriority="71" w:unhideWhenUsed="0"/>
-    <w:lsdException w:name="Colorful List Accent 1" w:semiHidden="0" w:uiPriority="72" w:unhideWhenUsed="0"/>
-    <w:lsdException w:name="Colorful Grid Accent 1" w:semiHidden="0" w:uiPriority="73" w:unhideWhenUsed="0"/>
-    <w:lsdException w:name="Light Shading Accent 2" w:semiHidden="0" w:uiPriority="60" w:unhideWhenUsed="0"/>
-    <w:lsdException w:name="Light List Accent 2" w:semiHidden="0" w:uiPriority="61" w:unhideWhenUsed="0"/>
-    <w:lsdException w:name="Light Grid Accent 2" w:semiHidden="0" w:uiPriority="62" w:unhideWhenUsed="0"/>
-    <w:lsdException w:name="Medium Shading 1 Accent 2" w:semiHidden="0" w:uiPriority="63" w:unhideWhenUsed="0"/>
-    <w:lsdException w:name="Medium Shading 2 Accent 2" w:semiHidden="0" w:uiPriority="64" w:unhideWhenUsed="0"/>
-    <w:lsdException w:name="Medium List 1 Accent 2" w:semiHidden="0" w:uiPriority="65" w:unhideWhenUsed="0"/>
-    <w:lsdException w:name="Medium List 2 Accent 2" w:semiHidden="0" w:uiPriority="66" w:unhideWhenUsed="0"/>
-    <w:lsdException w:name="Medium Grid 1 Accent 2" w:semiHidden="0" w:uiPriority="67" w:unhideWhenUsed="0"/>
-    <w:lsdException w:name="Medium Grid 2 Accent 2" w:semiHidden="0" w:uiPriority="68" w:unhideWhenUsed="0"/>
-    <w:lsdException w:name="Medium Grid 3 Accent 2" w:semiHidden="0" w:uiPriority="69" w:unhideWhenUsed="0"/>
-    <w:lsdException w:name="Dark List Accent 2" w:semiHidden="0" w:uiPriority="70" w:unhideWhenUsed="0"/>
-    <w:lsdException w:name="Colorful Shading Accent 2" w:semiHidden="0" w:uiPriority="71" w:unhideWhenUsed="0"/>
-    <w:lsdException w:name="Colorful List Accent 2" w:semiHidden="0" w:uiPriority="72" w:unhideWhenUsed="0"/>
-    <w:lsdException w:name="Colorful Grid Accent 2" w:semiHidden="0" w:uiPriority="73" w:unhideWhenUsed="0"/>
-    <w:lsdException w:name="Light Shading Accent 3" w:semiHidden="0" w:uiPriority="60" w:unhideWhenUsed="0"/>
-    <w:lsdException w:name="Light List Accent 3" w:semiHidden="0" w:uiPriority="61" w:unhideWhenUsed="0"/>
-    <w:lsdException w:name="Light Grid Accent 3" w:semiHidden="0" w:uiPriority="62" w:unhideWhenUsed="0"/>
-    <w:lsdException w:name="Medium Shading 1 Accent 3" w:semiHidden="0" w:uiPriority="63" w:unhideWhenUsed="0"/>
-    <w:lsdException w:name="Medium Shading 2 Accent 3" w:semiHidden="0" w:uiPriority="64" w:unhideWhenUsed="0"/>
-    <w:lsdException w:name="Medium List 1 Accent 3" w:semiHidden="0" w:uiPriority="65" w:unhideWhenUsed="0"/>
-    <w:lsdException w:name="Medium List 2 Accent 3" w:semiHidden="0" w:uiPriority="66" w:unhideWhenUsed="0"/>
-    <w:lsdException w:name="Medium Grid 1 Accent 3" w:semiHidden="0" w:uiPriority="67" w:unhideWhenUsed="0"/>
-    <w:lsdException w:name="Medium Grid 2 Accent 3" w:semiHidden="0" w:uiPriority="68" w:unhideWhenUsed="0"/>
-    <w:lsdException w:name="Medium Grid 3 Accent 3" w:semiHidden="0" w:uiPriority="69" w:unhideWhenUsed="0"/>
-    <w:lsdException w:name="Dark List Accent 3" w:semiHidden="0" w:uiPriority="70" w:unhideWhenUsed="0"/>
-    <w:lsdException w:name="Colorful Shading Accent 3" w:semiHidden="0" w:uiPriority="71" w:unhideWhenUsed="0"/>
-    <w:lsdException w:name="Colorful List Accent 3" w:semiHidden="0" w:uiPriority="72" w:unhideWhenUsed="0"/>
-    <w:lsdException w:name="Colorful Grid Accent 3" w:semiHidden="0" w:uiPriority="73" w:unhideWhenUsed="0"/>
-    <w:lsdException w:name="Light Shading Accent 4" w:semiHidden="0" w:uiPriority="60" w:unhideWhenUsed="0"/>
-    <w:lsdException w:name="Light List Accent 4" w:semiHidden="0" w:uiPriority="61" w:unhideWhenUsed="0"/>
-    <w:lsdException w:name="Light Grid Accent 4" w:semiHidden="0" w:uiPriority="62" w:unhideWhenUsed="0"/>
-    <w:lsdException w:name="Medium Shading 1 Accent 4" w:semiHidden="0" w:uiPriority="63" w:unhideWhenUsed="0"/>
-    <w:lsdException w:name="Medium Shading 2 Accent 4" w:semiHidden="0" w:uiPriority="64" w:unhideWhenUsed="0"/>
-    <w:lsdException w:name="Medium List 1 Accent 4" w:semiHidden="0" w:uiPriority="65" w:unhideWhenUsed="0"/>
-    <w:lsdException w:name="Medium List 2 Accent 4" w:semiHidden="0" w:uiPriority="66" w:unhideWhenUsed="0"/>
-    <w:lsdException w:name="Medium Grid 1 Accent 4" w:semiHidden="0" w:uiPriority="67" w:unhideWhenUsed="0"/>
-    <w:lsdException w:name="Medium Grid 2 Accent 4" w:semiHidden="0" w:uiPriority="68" w:unhideWhenUsed="0"/>
-    <w:lsdException w:name="Medium Grid 3 Accent 4" w:semiHidden="0" w:uiPriority="69" w:unhideWhenUsed="0"/>
-    <w:lsdException w:name="Dark List Accent 4" w:semiHidden="0" w:uiPriority="70" w:unhideWhenUsed="0"/>
-    <w:lsdException w:name="Colorful Shading Accent 4" w:semiHidden="0" w:uiPriority="71" w:unhideWhenUsed="0"/>
-    <w:lsdException w:name="Colorful List Accent 4" w:semiHidden="0" w:uiPriority="72" w:unhideWhenUsed="0"/>
-    <w:lsdException w:name="Colorful Grid Accent 4" w:semiHidden="0" w:uiPriority="73" w:unhideWhenUsed="0"/>
-    <w:lsdException w:name="Light Shading Accent 5" w:semiHidden="0" w:uiPriority="60" w:unhideWhenUsed="0"/>
-    <w:lsdException w:name="Light List Accent 5" w:semiHidden="0" w:uiPriority="61" w:unhideWhenUsed="0"/>
-    <w:lsdException w:name="Light Grid Accent 5" w:semiHidden="0" w:uiPriority="62" w:unhideWhenUsed="0"/>
-    <w:lsdException w:name="Medium Shading 1 Accent 5" w:semiHidden="0" w:uiPriority="63" w:unhideWhenUsed="0"/>
-    <w:lsdException w:name="Medium Shading 2 Accent 5" w:semiHidden="0" w:uiPriority="64" w:unhideWhenUsed="0"/>
-    <w:lsdException w:name="Medium List 1 Accent 5" w:semiHidden="0" w:uiPriority="65" w:unhideWhenUsed="0"/>
-    <w:lsdException w:name="Medium List 2 Accent 5" w:semiHidden="0" w:uiPriority="66" w:unhideWhenUsed="0"/>
-    <w:lsdException w:name="Medium Grid 1 Accent 5" w:semiHidden="0" w:uiPriority="67" w:unhideWhenUsed="0"/>
-    <w:lsdException w:name="Medium Grid 2 Accent 5" w:semiHidden="0" w:uiPriority="68" w:unhideWhenUsed="0"/>
-    <w:lsdException w:name="Medium Grid 3 Accent 5" w:semiHidden="0" w:uiPriority="69" w:unhideWhenUsed="0"/>
-    <w:lsdException w:name="Dark List Accent 5" w:semiHidden="0" w:uiPriority="70" w:unhideWhenUsed="0"/>
-    <w:lsdException w:name="Colorful Shading Accent 5" w:semiHidden="0" w:uiPriority="71" w:unhideWhenUsed="0"/>
-    <w:lsdException w:name="Colorful List Accent 5" w:semiHidden="0" w:uiPriority="72" w:unhideWhenUsed="0"/>
-    <w:lsdException w:name="Colorful Grid Accent 5" w:semiHidden="0" w:uiPriority="73" w:unhideWhenUsed="0"/>
-    <w:lsdException w:name="Light Shading Accent 6" w:semiHidden="0" w:uiPriority="60" w:unhideWhenUsed="0"/>
-    <w:lsdException w:name="Light List Accent 6" w:semiHidden="0" w:uiPriority="61" w:unhideWhenUsed="0"/>
-    <w:lsdException w:name="Light Grid Accent 6" w:semiHidden="0" w:uiPriority="62" w:unhideWhenUsed="0"/>
-    <w:lsdException w:name="Medium Shading 1 Accent 6" w:semiHidden="0" w:uiPriority="63" w:unhideWhenUsed="0"/>
-    <w:lsdException w:name="Medium Shading 2 Accent 6" w:semiHidden="0" w:uiPriority="64" w:unhideWhenUsed="0"/>
-    <w:lsdException w:name="Medium List 1 Accent 6" w:semiHidden="0" w:uiPriority="65" w:unhideWhenUsed="0"/>
-    <w:lsdException w:name="Medium List 2 Accent 6" w:semiHidden="0" w:uiPriority="66" w:unhideWhenUsed="0"/>
-    <w:lsdException w:name="Medium Grid 1 Accent 6" w:semiHidden="0" w:uiPriority="67" w:unhideWhenUsed="0"/>
-    <w:lsdException w:name="Medium Grid 2 Accent 6" w:semiHidden="0" w:uiPriority="68" w:unhideWhenUsed="0"/>
-    <w:lsdException w:name="Medium Grid 3 Accent 6" w:semiHidden="0" w:uiPriority="69" w:unhideWhenUsed="0"/>
-    <w:lsdException w:name="Dark List Accent 6" w:semiHidden="0" w:uiPriority="70" w:unhideWhenUsed="0"/>
-    <w:lsdException w:name="Colorful Shading Accent 6" w:semiHidden="0" w:uiPriority="71" w:unhideWhenUsed="0"/>
-    <w:lsdException w:name="Colorful List Accent 6" w:semiHidden="0" w:uiPriority="72" w:unhideWhenUsed="0"/>
-    <w:lsdException w:name="Colorful Grid Accent 6" w:semiHidden="0" w:uiPriority="73" w:unhideWhenUsed="0"/>
-    <w:lsdException w:name="Subtle Emphasis" w:semiHidden="0" w:uiPriority="19" w:unhideWhenUsed="0" w:qFormat="1"/>
-    <w:lsdException w:name="Intense Emphasis" w:semiHidden="0" w:uiPriority="21" w:unhideWhenUsed="0" w:qFormat="1"/>
-    <w:lsdException w:name="Subtle Reference" w:semiHidden="0" w:uiPriority="31" w:unhideWhenUsed="0" w:qFormat="1"/>
-    <w:lsdException w:name="Intense Reference" w:semiHidden="0" w:uiPriority="32" w:unhideWhenUsed="0" w:qFormat="1"/>
-    <w:lsdException w:name="Book Title" w:semiHidden="0" w:uiPriority="33" w:unhideWhenUsed="0" w:qFormat="1"/>
-    <w:lsdException w:name="Bibliography" w:uiPriority="37"/>
-    <w:lsdException w:name="TOC Heading" w:uiPriority="39" w:qFormat="1"/>
-  </w:latentStyles>
-  <w:style w:type="paragraph" w:default="1" w:styleId="Standaard">
-    <w:name w:val="Normal"/>
-    <w:qFormat/>
-    <w:rsid w:val="00797B51"/>
-    <w:rPr>
-      <w:rFonts w:asciiTheme="minorHAnsi" w:eastAsiaTheme="minorEastAsia" w:hAnsiTheme="minorHAnsi" w:cstheme="minorBidi"/>
-      <w:szCs w:val="22"/>
-    </w:rPr>
-  </w:style>
-  <w:style w:type="paragraph" w:styleId="Kop1">
-    <w:name w:val="heading 1"/>
-    <w:basedOn w:val="Standaard"/>
-    <w:next w:val="Standaard"/>
-    <w:link w:val="Kop1Char"/>
-    <w:uiPriority w:val="9"/>
-    <w:qFormat/>
-    <w:rsid w:val="00797B51"/>
-    <w:pPr>
-      <w:keepNext/>
-      <w:keepLines/>
-      <w:spacing w:before="240" w:after="0"/>
-      <w:outlineLvl w:val="0"/>
-    </w:pPr>
-    <w:rPr>
-      <w:rFonts w:asciiTheme="majorHAnsi" w:eastAsiaTheme="majorEastAsia" w:hAnsiTheme="majorHAnsi" w:cstheme="majorBidi"/>
-      <w:color w:val="365F91" w:themeColor="accent1" w:themeShade="BF"/>
-      <w:sz w:val="32"/>
-      <w:szCs w:val="32"/>
-    </w:rPr>
-  </w:style>
-  <w:style w:type="paragraph" w:styleId="Kop2">
-    <w:name w:val="heading 2"/>
-    <w:basedOn w:val="Standaard"/>
-    <w:next w:val="Standaard"/>
-    <w:link w:val="Kop2Char"/>
-    <w:uiPriority w:val="9"/>
-    <w:unhideWhenUsed/>
-    <w:qFormat/>
-    <w:rsid w:val="00797B51"/>
-    <w:pPr>
-      <w:keepNext/>
-      <w:keepLines/>
-      <w:spacing w:before="40" w:after="0"/>
-      <w:outlineLvl w:val="1"/>
-    </w:pPr>
-    <w:rPr>
-      <w:rFonts w:asciiTheme="majorHAnsi" w:eastAsiaTheme="majorEastAsia" w:hAnsiTheme="majorHAnsi" w:cstheme="majorBidi"/>
-      <w:color w:val="365F91" w:themeColor="accent1" w:themeShade="BF"/>
-      <w:sz w:val="26"/>
-      <w:szCs w:val="26"/>
-    </w:rPr>
-  </w:style>
-  <w:style w:type="character" w:default="1" w:styleId="Standaardalinea-lettertype">
-    <w:name w:val="Default Paragraph Font"/>
-    <w:uiPriority w:val="1"/>
-    <w:semiHidden/>
-    <w:unhideWhenUsed/>
-  </w:style>
-  <w:style w:type="table" w:default="1" w:styleId="Standaardtabel">
-    <w:name w:val="Normal Table"/>
-    <w:uiPriority w:val="99"/>
-    <w:semiHidden/>
-    <w:unhideWhenUsed/>
-    <w:tblPr>
-      <w:tblInd w:w="0" w:type="dxa"/>
-      <w:tblCellMar>
-        <w:top w:w="0" w:type="dxa"/>
-        <w:left w:w="108" w:type="dxa"/>
-        <w:bottom w:w="0" w:type="dxa"/>
-        <w:right w:w="108" w:type="dxa"/>
-      </w:tblCellMar>
-    </w:tblPr>
-  </w:style>
-  <w:style w:type="numbering" w:default="1" w:styleId="Geenlijst">
-    <w:name w:val="No List"/>
-    <w:uiPriority w:val="99"/>
-    <w:semiHidden/>
-    <w:unhideWhenUsed/>
-  </w:style>
-  <w:style w:type="character" w:customStyle="1" w:styleId="Kop1Char">
-    <w:name w:val="Kop 1 Char"/>
-    <w:basedOn w:val="Standaardalinea-lettertype"/>
-    <w:link w:val="Kop1"/>
-    <w:uiPriority w:val="9"/>
-    <w:rsid w:val="00797B51"/>
-    <w:rPr>
-      <w:rFonts w:asciiTheme="majorHAnsi" w:eastAsiaTheme="majorEastAsia" w:hAnsiTheme="majorHAnsi" w:cstheme="majorBidi"/>
-      <w:color w:val="365F91" w:themeColor="accent1" w:themeShade="BF"/>
-      <w:sz w:val="32"/>
-      <w:szCs w:val="32"/>
-    </w:rPr>
-  </w:style>
-  <w:style w:type="character" w:customStyle="1" w:styleId="Kop2Char">
-    <w:name w:val="Kop 2 Char"/>
-    <w:basedOn w:val="Standaardalinea-lettertype"/>
-    <w:link w:val="Kop2"/>
-    <w:uiPriority w:val="9"/>
-    <w:rsid w:val="00797B51"/>
-    <w:rPr>
-      <w:rFonts w:asciiTheme="majorHAnsi" w:eastAsiaTheme="majorEastAsia" w:hAnsiTheme="majorHAnsi" w:cstheme="majorBidi"/>
-      <w:color w:val="365F91" w:themeColor="accent1" w:themeShade="BF"/>
-      <w:sz w:val="26"/>
-      <w:szCs w:val="26"/>
-    </w:rPr>
-  </w:style>
-  <w:style w:type="character" w:styleId="Hyperlink">
-    <w:name w:val="Hyperlink"/>
-    <w:basedOn w:val="Standaardalinea-lettertype"/>
-    <w:uiPriority w:val="99"/>
-    <w:semiHidden/>
-    <w:unhideWhenUsed/>
-    <w:rsid w:val="00797B51"/>
-    <w:rPr>
-      <w:color w:val="0000FF"/>
-      <w:u w:val="single"/>
-    </w:rPr>
-  </w:style>
-  <w:style w:type="paragraph" w:styleId="Bijschrift">
-    <w:name w:val="caption"/>
-    <w:basedOn w:val="Standaard"/>
-    <w:next w:val="Standaard"/>
-    <w:uiPriority w:val="35"/>
-    <w:unhideWhenUsed/>
-    <w:qFormat/>
-    <w:rsid w:val="00797B51"/>
-    <w:pPr>
-      <w:spacing w:line="240" w:lineRule="auto"/>
-    </w:pPr>
-    <w:rPr>
-      <w:i/>
-      <w:iCs/>
-      <w:color w:val="1F497D" w:themeColor="text2"/>
-      <w:sz w:val="18"/>
-      <w:szCs w:val="18"/>
-    </w:rPr>
-  </w:style>
-  <w:style w:type="paragraph" w:styleId="Geenafstand">
-    <w:name w:val="No Spacing"/>
-    <w:uiPriority w:val="1"/>
-    <w:qFormat/>
-    <w:rsid w:val="00797B51"/>
-    <w:pPr>
-      <w:spacing w:after="0" w:line="240" w:lineRule="auto"/>
-    </w:pPr>
-    <w:rPr>
-      <w:rFonts w:asciiTheme="minorHAnsi" w:eastAsiaTheme="minorEastAsia" w:hAnsiTheme="minorHAnsi" w:cstheme="minorBidi"/>
-      <w:szCs w:val="22"/>
-    </w:rPr>
-  </w:style>
-  <w:style w:type="paragraph" w:styleId="Citaat">
-    <w:name w:val="Quote"/>
-    <w:basedOn w:val="Standaard"/>
-    <w:next w:val="Standaard"/>
-    <w:link w:val="CitaatChar"/>
-    <w:uiPriority w:val="29"/>
-    <w:qFormat/>
-    <w:rsid w:val="00797B51"/>
-    <w:rPr>
-      <w:i/>
-      <w:iCs/>
-      <w:color w:val="000000" w:themeColor="text1"/>
-    </w:rPr>
-  </w:style>
-  <w:style w:type="character" w:customStyle="1" w:styleId="CitaatChar">
-    <w:name w:val="Citaat Char"/>
-    <w:basedOn w:val="Standaardalinea-lettertype"/>
-    <w:link w:val="Citaat"/>
-    <w:uiPriority w:val="29"/>
-    <w:rsid w:val="00797B51"/>
-    <w:rPr>
-      <w:rFonts w:asciiTheme="minorHAnsi" w:eastAsiaTheme="minorEastAsia" w:hAnsiTheme="minorHAnsi" w:cstheme="minorBidi"/>
-      <w:i/>
-      <w:iCs/>
-      <w:color w:val="000000" w:themeColor="text1"/>
-      <w:szCs w:val="22"/>
-    </w:rPr>
-  </w:style>
-  <w:style w:type="table" w:styleId="Lichtelijst-accent1">
-    <w:name w:val="Light List Accent 1"/>
-    <w:basedOn w:val="Standaardtabel"/>
-    <w:uiPriority w:val="61"/>
-    <w:rsid w:val="00797B51"/>
-    <w:pPr>
-      <w:spacing w:after="0" w:line="240" w:lineRule="auto"/>
-    </w:pPr>
-    <w:tblPr>
-      <w:tblStyleRowBandSize w:val="1"/>
-      <w:tblStyleColBandSize w:val="1"/>
-      <w:tblInd w:w="0" w:type="nil"/>
-      <w:tblBorders>
-        <w:top w:val="single" w:sz="8" w:space="0" w:color="4F81BD" w:themeColor="accent1"/>
-        <w:left w:val="single" w:sz="8" w:space="0" w:color="4F81BD" w:themeColor="accent1"/>
-        <w:bottom w:val="single" w:sz="8" w:space="0" w:color="4F81BD" w:themeColor="accent1"/>
-        <w:right w:val="single" w:sz="8" w:space="0" w:color="4F81BD" w:themeColor="accent1"/>
-      </w:tblBorders>
-    </w:tblPr>
-    <w:tblStylePr w:type="firstRow">
-      <w:pPr>
-        <w:spacing w:beforeLines="0" w:before="0" w:beforeAutospacing="0" w:afterLines="0" w:after="0" w:afterAutospacing="0" w:line="240" w:lineRule="auto"/>
-      </w:pPr>
-      <w:rPr>
-        <w:b/>
-        <w:bCs/>
-        <w:color w:val="FFFFFF" w:themeColor="background1"/>
-      </w:rPr>
-      <w:tblPr/>
-      <w:tcPr>
-        <w:shd w:val="clear" w:color="auto" w:fill="4F81BD" w:themeFill="accent1"/>
-      </w:tcPr>
-    </w:tblStylePr>
-    <w:tblStylePr w:type="lastRow">
-      <w:pPr>
-        <w:spacing w:beforeLines="0" w:before="0" w:beforeAutospacing="0" w:afterLines="0" w:after="0" w:afterAutospacing="0" w:line="240" w:lineRule="auto"/>
-      </w:pPr>
-      <w:rPr>
-        <w:b/>
-        <w:bCs/>
-      </w:rPr>
-      <w:tblPr/>
-      <w:tcPr>
-        <w:tcBorders>
-          <w:top w:val="double" w:sz="6" w:space="0" w:color="4F81BD" w:themeColor="accent1"/>
-          <w:left w:val="single" w:sz="8" w:space="0" w:color="4F81BD" w:themeColor="accent1"/>
-          <w:bottom w:val="single" w:sz="8" w:space="0" w:color="4F81BD" w:themeColor="accent1"/>
-          <w:right w:val="single" w:sz="8" w:space="0" w:color="4F81BD" w:themeColor="accent1"/>
-        </w:tcBorders>
-      </w:tcPr>
-    </w:tblStylePr>
-    <w:tblStylePr w:type="firstCol">
-      <w:rPr>
-        <w:b/>
-        <w:bCs/>
-      </w:rPr>
-    </w:tblStylePr>
-    <w:tblStylePr w:type="lastCol">
-      <w:rPr>
-        <w:b/>
-        <w:bCs/>
-      </w:rPr>
-    </w:tblStylePr>
-    <w:tblStylePr w:type="band1Vert">
-      <w:tblPr/>
-      <w:tcPr>
-        <w:tcBorders>
-          <w:top w:val="single" w:sz="8" w:space="0" w:color="4F81BD" w:themeColor="accent1"/>
-          <w:left w:val="single" w:sz="8" w:space="0" w:color="4F81BD" w:themeColor="accent1"/>
-          <w:bottom w:val="single" w:sz="8" w:space="0" w:color="4F81BD" w:themeColor="accent1"/>
-          <w:right w:val="single" w:sz="8" w:space="0" w:color="4F81BD" w:themeColor="accent1"/>
-        </w:tcBorders>
-      </w:tcPr>
-    </w:tblStylePr>
-    <w:tblStylePr w:type="band1Horz">
-      <w:tblPr/>
-      <w:tcPr>
-        <w:tcBorders>
-          <w:top w:val="single" w:sz="8" w:space="0" w:color="4F81BD" w:themeColor="accent1"/>
-          <w:left w:val="single" w:sz="8" w:space="0" w:color="4F81BD" w:themeColor="accent1"/>
-          <w:bottom w:val="single" w:sz="8" w:space="0" w:color="4F81BD" w:themeColor="accent1"/>
-          <w:right w:val="single" w:sz="8" w:space="0" w:color="4F81BD" w:themeColor="accent1"/>
-        </w:tcBorders>
-      </w:tcPr>
-    </w:tblStylePr>
-  </w:style>
-  <w:style w:type="paragraph" w:styleId="Ballontekst">
-    <w:name w:val="Balloon Text"/>
-    <w:basedOn w:val="Standaard"/>
-    <w:link w:val="BallontekstChar"/>
-    <w:uiPriority w:val="99"/>
-    <w:semiHidden/>
-    <w:unhideWhenUsed/>
-    <w:rsid w:val="00797B51"/>
-    <w:pPr>
-      <w:spacing w:after="0" w:line="240" w:lineRule="auto"/>
-    </w:pPr>
-    <w:rPr>
-      <w:rFonts w:ascii="Tahoma" w:hAnsi="Tahoma" w:cs="Tahoma"/>
-      <w:sz w:val="16"/>
-      <w:szCs w:val="16"/>
-    </w:rPr>
-  </w:style>
-  <w:style w:type="character" w:customStyle="1" w:styleId="BallontekstChar">
-    <w:name w:val="Ballontekst Char"/>
-    <w:basedOn w:val="Standaardalinea-lettertype"/>
-    <w:link w:val="Ballontekst"/>
-    <w:uiPriority w:val="99"/>
-    <w:semiHidden/>
-    <w:rsid w:val="00797B51"/>
-    <w:rPr>
-      <w:rFonts w:ascii="Tahoma" w:eastAsiaTheme="minorEastAsia" w:hAnsi="Tahoma" w:cs="Tahoma"/>
-      <w:sz w:val="16"/>
-      <w:szCs w:val="16"/>
-    </w:rPr>
-  </w:style>
-</w:styles>
-</file>
-
-<file path=word/stylesWithEffects.xml><?xml version="1.0" encoding="utf-8"?>
-<w:styles xmlns:wpc="http://schemas.microsoft.com/office/word/2010/wordprocessingCanvas" xmlns:mc="http://schemas.openxmlformats.org/markup-compatibility/2006" xmlns:o="urn:schemas-microsoft-com:office:office" xmlns:r="http://schemas.openxmlformats.org/officeDocument/2006/relationships" xmlns:m="http://schemas.openxmlformats.org/officeDocument/2006/math" xmlns:v="urn:schemas-microsoft-com:vml" xmlns:wp14="http://schemas.microsoft.com/office/word/2010/wordprocessingDrawing" xmlns:wp="http://schemas.openxmlformats.org/drawingml/2006/wordprocessingDrawing" xmlns:w10="urn:schemas-microsoft-com:office:word" xmlns:w="http://schemas.openxmlformats.org/wordprocessingml/2006/main" xmlns:w14="http://schemas.microsoft.com/office/word/2010/wordml" xmlns:wpg="http://schemas.microsoft.com/office/word/2010/wordprocessingGroup" xmlns:wpi="http://schemas.microsoft.com/office/word/2010/wordprocessingInk" xmlns:wne="http://schemas.microsoft.com/office/word/2006/wordml" xmlns:wps="http://schemas.microsoft.com/office/word/2010/wordprocessingShape" mc:Ignorable="w14 wp14">
-  <w:docDefaults>
-    <w:rPrDefault>
-      <w:rPr>
-        <w:rFonts w:ascii="Calibri" w:eastAsiaTheme="minorHAnsi" w:hAnsi="Calibri" w:cs="Calibri"/>
-        <w:sz w:val="22"/>
-        <w:lang w:val="nl-NL" w:eastAsia="en-US" w:bidi="ar-SA"/>
-      </w:rPr>
-    </w:rPrDefault>
-    <w:pPrDefault>
-      <w:pPr>
-        <w:spacing w:after="200" w:line="276" w:lineRule="auto"/>
-      </w:pPr>
-    </w:pPrDefault>
-  </w:docDefaults>
-  <w:latentStyles w:defLockedState="0" w:defUIPriority="99" w:defSemiHidden="1" w:defUnhideWhenUsed="1" w:defQFormat="0" w:count="267">
-    <w:lsdException w:name="Normal" w:semiHidden="0" w:uiPriority="0" w:unhideWhenUsed="0" w:qFormat="1"/>
-    <w:lsdException w:name="heading 1" w:semiHidden="0" w:uiPriority="9" w:unhideWhenUsed="0" w:qFormat="1"/>
-    <w:lsdException w:name="heading 2" w:uiPriority="9" w:qFormat="1"/>
-    <w:lsdException w:name="heading 3" w:uiPriority="9" w:qFormat="1"/>
-    <w:lsdException w:name="heading 4" w:uiPriority="9" w:qFormat="1"/>
-    <w:lsdException w:name="heading 5" w:uiPriority="9" w:qFormat="1"/>
-    <w:lsdException w:name="heading 6" w:uiPriority="9" w:qFormat="1"/>
-    <w:lsdException w:name="heading 7" w:uiPriority="9" w:qFormat="1"/>
-    <w:lsdException w:name="heading 8" w:uiPriority="9" w:qFormat="1"/>
-    <w:lsdException w:name="heading 9" w:uiPriority="9" w:qFormat="1"/>
-    <w:lsdException w:name="toc 1" w:uiPriority="39"/>
-    <w:lsdException w:name="toc 2" w:uiPriority="39"/>
-    <w:lsdException w:name="toc 3" w:uiPriority="39"/>
-    <w:lsdException w:name="toc 4" w:uiPriority="39"/>
-    <w:lsdException w:name="toc 5" w:uiPriority="39"/>
-    <w:lsdException w:name="toc 6" w:uiPriority="39"/>
-    <w:lsdException w:name="toc 7" w:uiPriority="39"/>
-    <w:lsdException w:name="toc 8" w:uiPriority="39"/>
-    <w:lsdException w:name="toc 9" w:uiPriority="39"/>
-    <w:lsdException w:name="caption" w:uiPriority="35" w:qFormat="1"/>
-    <w:lsdException w:name="Title" w:semiHidden="0" w:uiPriority="10" w:unhideWhenUsed="0" w:qFormat="1"/>
-    <w:lsdException w:name="Default Paragraph Font" w:uiPriority="1"/>
-    <w:lsdException w:name="Subtitle" w:semiHidden="0" w:uiPriority="11" w:unhideWhenUsed="0" w:qFormat="1"/>
-    <w:lsdException w:name="Strong" w:semiHidden="0" w:uiPriority="22" w:unhideWhenUsed="0" w:qFormat="1"/>
-    <w:lsdException w:name="Emphasis" w:semiHidden="0" w:uiPriority="20" w:unhideWhenUsed="0" w:qFormat="1"/>
-    <w:lsdException w:name="Table Grid" w:semiHidden="0" w:uiPriority="59" w:unhideWhenUsed="0"/>
-    <w:lsdException w:name="Placeholder Text" w:unhideWhenUsed="0"/>
-    <w:lsdException w:name="No Spacing" w:semiHidden="0" w:uiPriority="1" w:unhideWhenUsed="0" w:qFormat="1"/>
-    <w:lsdException w:name="Light Shading" w:semiHidden="0" w:uiPriority="60" w:unhideWhenUsed="0"/>
-    <w:lsdException w:name="Light List" w:semiHidden="0" w:uiPriority="61" w:unhideWhenUsed="0"/>
-    <w:lsdException w:name="Light Grid" w:semiHidden="0" w:uiPriority="62" w:unhideWhenUsed="0"/>
-    <w:lsdException w:name="Medium Shading 1" w:semiHidden="0" w:uiPriority="63" w:unhideWhenUsed="0"/>
-    <w:lsdException w:name="Medium Shading 2" w:semiHidden="0" w:uiPriority="64" w:unhideWhenUsed="0"/>
-    <w:lsdException w:name="Medium List 1" w:semiHidden="0" w:uiPriority="65" w:unhideWhenUsed="0"/>
-    <w:lsdException w:name="Medium List 2" w:semiHidden="0" w:uiPriority="66" w:unhideWhenUsed="0"/>
-    <w:lsdException w:name="Medium Grid 1" w:semiHidden="0" w:uiPriority="67" w:unhideWhenUsed="0"/>
-    <w:lsdException w:name="Medium Grid 2" w:semiHidden="0" w:uiPriority="68" w:unhideWhenUsed="0"/>
-    <w:lsdException w:name="Medium Grid 3" w:semiHidden="0" w:uiPriority="69" w:unhideWhenUsed="0"/>
-    <w:lsdException w:name="Dark List" w:semiHidden="0" w:uiPriority="70" w:unhideWhenUsed="0"/>
-    <w:lsdException w:name="Colorful Shading" w:semiHidden="0" w:uiPriority="71" w:unhideWhenUsed="0"/>
-    <w:lsdException w:name="Colorful List" w:semiHidden="0" w:uiPriority="72" w:unhideWhenUsed="0"/>
-    <w:lsdException w:name="Colorful Grid" w:semiHidden="0" w:uiPriority="73" w:unhideWhenUsed="0"/>
-    <w:lsdException w:name="Light Shading Accent 1" w:semiHidden="0" w:uiPriority="60" w:unhideWhenUsed="0"/>
-    <w:lsdException w:name="Light List Accent 1" w:semiHidden="0" w:uiPriority="61" w:unhideWhenUsed="0"/>
-    <w:lsdException w:name="Light Grid Accent 1" w:semiHidden="0" w:uiPriority="62" w:unhideWhenUsed="0"/>
-    <w:lsdException w:name="Medium Shading 1 Accent 1" w:semiHidden="0" w:uiPriority="63" w:unhideWhenUsed="0"/>
-    <w:lsdException w:name="Medium Shading 2 Accent 1" w:semiHidden="0" w:uiPriority="64" w:unhideWhenUsed="0"/>
-    <w:lsdException w:name="Medium List 1 Accent 1" w:semiHidden="0" w:uiPriority="65" w:unhideWhenUsed="0"/>
-    <w:lsdException w:name="Revision" w:unhideWhenUsed="0"/>
-    <w:lsdException w:name="List Paragraph" w:semiHidden="0" w:uiPriority="34" w:unhideWhenUsed="0" w:qFormat="1"/>
-    <w:lsdException w:name="Quote" w:semiHidden="0" w:uiPriority="29" w:unhideWhenUsed="0" w:qFormat="1"/>
-    <w:lsdException w:name="Intense Quote" w:semiHidden="0" w:uiPriority="30" w:unhideWhenUsed="0" w:qFormat="1"/>
-    <w:lsdException w:name="Medium List 2 Accent 1" w:semiHidden="0" w:uiPriority="66" w:unhideWhenUsed="0"/>
-    <w:lsdException w:name="Medium Grid 1 Accent 1" w:semiHidden="0" w:uiPriority="67" w:unhideWhenUsed="0"/>
-    <w:lsdException w:name="Medium Grid 2 Accent 1" w:semiHidden="0" w:uiPriority="68" w:unhideWhenUsed="0"/>
-    <w:lsdException w:name="Medium Grid 3 Accent 1" w:semiHidden="0" w:uiPriority="69" w:unhideWhenUsed="0"/>
-    <w:lsdException w:name="Dark List Accent 1" w:semiHidden="0" w:uiPriority="70" w:unhideWhenUsed="0"/>
-    <w:lsdException w:name="Colorful Shading Accent 1" w:semiHidden="0" w:uiPriority="71" w:unhideWhenUsed="0"/>
-    <w:lsdException w:name="Colorful List Accent 1" w:semiHidden="0" w:uiPriority="72" w:unhideWhenUsed="0"/>
-    <w:lsdException w:name="Colorful Grid Accent 1" w:semiHidden="0" w:uiPriority="73" w:unhideWhenUsed="0"/>
-    <w:lsdException w:name="Light Shading Accent 2" w:semiHidden="0" w:uiPriority="60" w:unhideWhenUsed="0"/>
-    <w:lsdException w:name="Light List Accent 2" w:semiHidden="0" w:uiPriority="61" w:unhideWhenUsed="0"/>
-    <w:lsdException w:name="Light Grid Accent 2" w:semiHidden="0" w:uiPriority="62" w:unhideWhenUsed="0"/>
-    <w:lsdException w:name="Medium Shading 1 Accent 2" w:semiHidden="0" w:uiPriority="63" w:unhideWhenUsed="0"/>
-    <w:lsdException w:name="Medium Shading 2 Accent 2" w:semiHidden="0" w:uiPriority="64" w:unhideWhenUsed="0"/>
-    <w:lsdException w:name="Medium List 1 Accent 2" w:semiHidden="0" w:uiPriority="65" w:unhideWhenUsed="0"/>
-    <w:lsdException w:name="Medium List 2 Accent 2" w:semiHidden="0" w:uiPriority="66" w:unhideWhenUsed="0"/>
-    <w:lsdException w:name="Medium Grid 1 Accent 2" w:semiHidden="0" w:uiPriority="67" w:unhideWhenUsed="0"/>
-    <w:lsdException w:name="Medium Grid 2 Accent 2" w:semiHidden="0" w:uiPriority="68" w:unhideWhenUsed="0"/>
-    <w:lsdException w:name="Medium Grid 3 Accent 2" w:semiHidden="0" w:uiPriority="69" w:unhideWhenUsed="0"/>
-    <w:lsdException w:name="Dark List Accent 2" w:semiHidden="0" w:uiPriority="70" w:unhideWhenUsed="0"/>
-    <w:lsdException w:name="Colorful Shading Accent 2" w:semiHidden="0" w:uiPriority="71" w:unhideWhenUsed="0"/>
-    <w:lsdException w:name="Colorful List Accent 2" w:semiHidden="0" w:uiPriority="72" w:unhideWhenUsed="0"/>
-    <w:lsdException w:name="Colorful Grid Accent 2" w:semiHidden="0" w:uiPriority="73" w:unhideWhenUsed="0"/>
-    <w:lsdException w:name="Light Shading Accent 3" w:semiHidden="0" w:uiPriority="60" w:unhideWhenUsed="0"/>
-    <w:lsdException w:name="Light List Accent 3" w:semiHidden="0" w:uiPriority="61" w:unhideWhenUsed="0"/>
-    <w:lsdException w:name="Light Grid Accent 3" w:semiHidden="0" w:uiPriority="62" w:unhideWhenUsed="0"/>
-    <w:lsdException w:name="Medium Shading 1 Accent 3" w:semiHidden="0" w:uiPriority="63" w:unhideWhenUsed="0"/>
-    <w:lsdException w:name="Medium Shading 2 Accent 3" w:semiHidden="0" w:uiPriority="64" w:unhideWhenUsed="0"/>
-    <w:lsdException w:name="Medium List 1 Accent 3" w:semiHidden="0" w:uiPriority="65" w:unhideWhenUsed="0"/>
-    <w:lsdException w:name="Medium List 2 Accent 3" w:semiHidden="0" w:uiPriority="66" w:unhideWhenUsed="0"/>
-    <w:lsdException w:name="Medium Grid 1 Accent 3" w:semiHidden="0" w:uiPriority="67" w:unhideWhenUsed="0"/>
-    <w:lsdException w:name="Medium Grid 2 Accent 3" w:semiHidden="0" w:uiPriority="68" w:unhideWhenUsed="0"/>
-    <w:lsdException w:name="Medium Grid 3 Accent 3" w:semiHidden="0" w:uiPriority="69" w:unhideWhenUsed="0"/>
-    <w:lsdException w:name="Dark List Accent 3" w:semiHidden="0" w:uiPriority="70" w:unhideWhenUsed="0"/>
-    <w:lsdException w:name="Colorful Shading Accent 3" w:semiHidden="0" w:uiPriority="71" w:unhideWhenUsed="0"/>
-    <w:lsdException w:name="Colorful List Accent 3" w:semiHidden="0" w:uiPriority="72" w:unhideWhenUsed="0"/>
-    <w:lsdException w:name="Colorful Grid Accent 3" w:semiHidden="0" w:uiPriority="73" w:unhideWhenUsed="0"/>
-    <w:lsdException w:name="Light Shading Accent 4" w:semiHidden="0" w:uiPriority="60" w:unhideWhenUsed="0"/>
-    <w:lsdException w:name="Light List Accent 4" w:semiHidden="0" w:uiPriority="61" w:unhideWhenUsed="0"/>
-    <w:lsdException w:name="Light Grid Accent 4" w:semiHidden="0" w:uiPriority="62" w:unhideWhenUsed="0"/>
-    <w:lsdException w:name="Medium Shading 1 Accent 4" w:semiHidden="0" w:uiPriority="63" w:unhideWhenUsed="0"/>
-    <w:lsdException w:name="Medium Shading 2 Accent 4" w:semiHidden="0" w:uiPriority="64" w:unhideWhenUsed="0"/>
-    <w:lsdException w:name="Medium List 1 Accent 4" w:semiHidden="0" w:uiPriority="65" w:unhideWhenUsed="0"/>
-    <w:lsdException w:name="Medium List 2 Accent 4" w:semiHidden="0" w:uiPriority="66" w:unhideWhenUsed="0"/>
-    <w:lsdException w:name="Medium Grid 1 Accent 4" w:semiHidden="0" w:uiPriority="67" w:unhideWhenUsed="0"/>
-    <w:lsdException w:name="Medium Grid 2 Accent 4" w:semiHidden="0" w:uiPriority="68" w:unhideWhenUsed="0"/>
-    <w:lsdException w:name="Medium Grid 3 Accent 4" w:semiHidden="0" w:uiPriority="69" w:unhideWhenUsed="0"/>
-    <w:lsdException w:name="Dark List Accent 4" w:semiHidden="0" w:uiPriority="70" w:unhideWhenUsed="0"/>
-    <w:lsdException w:name="Colorful Shading Accent 4" w:semiHidden="0" w:uiPriority="71" w:unhideWhenUsed="0"/>
-    <w:lsdException w:name="Colorful List Accent 4" w:semiHidden="0" w:uiPriority="72" w:unhideWhenUsed="0"/>
-    <w:lsdException w:name="Colorful Grid Accent 4" w:semiHidden="0" w:uiPriority="73" w:unhideWhenUsed="0"/>
-    <w:lsdException w:name="Light Shading Accent 5" w:semiHidden="0" w:uiPriority="60" w:unhideWhenUsed="0"/>
-    <w:lsdException w:name="Light List Accent 5" w:semiHidden="0" w:uiPriority="61" w:unhideWhenUsed="0"/>
-    <w:lsdException w:name="Light Grid Accent 5" w:semiHidden="0" w:uiPriority="62" w:unhideWhenUsed="0"/>
-    <w:lsdException w:name="Medium Shading 1 Accent 5" w:semiHidden="0" w:uiPriority="63" w:unhideWhenUsed="0"/>
-    <w:lsdException w:name="Medium Shading 2 Accent 5" w:semiHidden="0" w:uiPriority="64" w:unhideWhenUsed="0"/>
-    <w:lsdException w:name="Medium List 1 Accent 5" w:semiHidden="0" w:uiPriority="65" w:unhideWhenUsed="0"/>
-    <w:lsdException w:name="Medium List 2 Accent 5" w:semiHidden="0" w:uiPriority="66" w:unhideWhenUsed="0"/>
-    <w:lsdException w:name="Medium Grid 1 Accent 5" w:semiHidden="0" w:uiPriority="67" w:unhideWhenUsed="0"/>
-    <w:lsdException w:name="Medium Grid 2 Accent 5" w:semiHidden="0" w:uiPriority="68" w:unhideWhenUsed="0"/>
-    <w:lsdException w:name="Medium Grid 3 Accent 5" w:semiHidden="0" w:uiPriority="69" w:unhideWhenUsed="0"/>
-    <w:lsdException w:name="Dark List Accent 5" w:semiHidden="0" w:uiPriority="70" w:unhideWhenUsed="0"/>
-    <w:lsdException w:name="Colorful Shading Accent 5" w:semiHidden="0" w:uiPriority="71" w:unhideWhenUsed="0"/>
-    <w:lsdException w:name="Colorful List Accent 5" w:semiHidden="0" w:uiPriority="72" w:unhideWhenUsed="0"/>
-    <w:lsdException w:name="Colorful Grid Accent 5" w:semiHidden="0" w:uiPriority="73" w:unhideWhenUsed="0"/>
-    <w:lsdException w:name="Light Shading Accent 6" w:semiHidden="0" w:uiPriority="60" w:unhideWhenUsed="0"/>
-    <w:lsdException w:name="Light List Accent 6" w:semiHidden="0" w:uiPriority="61" w:unhideWhenUsed="0"/>
-    <w:lsdException w:name="Light Grid Accent 6" w:semiHidden="0" w:uiPriority="62" w:unhideWhenUsed="0"/>
-    <w:lsdException w:name="Medium Shading 1 Accent 6" w:semiHidden="0" w:uiPriority="63" w:unhideWhenUsed="0"/>
-    <w:lsdException w:name="Medium Shading 2 Accent 6" w:semiHidden="0" w:uiPriority="64" w:unhideWhenUsed="0"/>
-    <w:lsdException w:name="Medium List 1 Accent 6" w:semiHidden="0" w:uiPriority="65" w:unhideWhenUsed="0"/>
-    <w:lsdException w:name="Medium List 2 Accent 6" w:semiHidden="0" w:uiPriority="66" w:unhideWhenUsed="0"/>
-    <w:lsdException w:name="Medium Grid 1 Accent 6" w:semiHidden="0" w:uiPriority="67" w:unhideWhenUsed="0"/>
-    <w:lsdException w:name="Medium Grid 2 Accent 6" w:semiHidden="0" w:uiPriority="68" w:unhideWhenUsed="0"/>
-    <w:lsdException w:name="Medium Grid 3 Accent 6" w:semiHidden="0" w:uiPriority="69" w:unhideWhenUsed="0"/>
-    <w:lsdException w:name="Dark List Accent 6" w:semiHidden="0" w:uiPriority="70" w:unhideWhenUsed="0"/>
-    <w:lsdException w:name="Colorful Shading Accent 6" w:semiHidden="0" w:uiPriority="71" w:unhideWhenUsed="0"/>
-    <w:lsdException w:name="Colorful List Accent 6" w:semiHidden="0" w:uiPriority="72" w:unhideWhenUsed="0"/>
-    <w:lsdException w:name="Colorful Grid Accent 6" w:semiHidden="0" w:uiPriority="73" w:unhideWhenUsed="0"/>
-    <w:lsdException w:name="Subtle Emphasis" w:semiHidden="0" w:uiPriority="19" w:unhideWhenUsed="0" w:qFormat="1"/>
-    <w:lsdException w:name="Intense Emphasis" w:semiHidden="0" w:uiPriority="21" w:unhideWhenUsed="0" w:qFormat="1"/>
-    <w:lsdException w:name="Subtle Reference" w:semiHidden="0" w:uiPriority="31" w:unhideWhenUsed="0" w:qFormat="1"/>
-    <w:lsdException w:name="Intense Reference" w:semiHidden="0" w:uiPriority="32" w:unhideWhenUsed="0" w:qFormat="1"/>
-    <w:lsdException w:name="Book Title" w:semiHidden="0" w:uiPriority="33" w:unhideWhenUsed="0" w:qFormat="1"/>
-    <w:lsdException w:name="Bibliography" w:uiPriority="37"/>
-    <w:lsdException w:name="TOC Heading" w:uiPriority="39" w:qFormat="1"/>
+  <w:latentStyles w:defLockedState="0" w:defUIPriority="99" w:defSemiHidden="0" w:defUnhideWhenUsed="0" w:defQFormat="0" w:count="371">
+    <w:lsdException w:name="Normal" w:uiPriority="0" w:qFormat="1"/>
+    <w:lsdException w:name="heading 1" w:uiPriority="9" w:qFormat="1"/>
+    <w:lsdException w:name="heading 2" w:semiHidden="1" w:uiPriority="9" w:unhideWhenUsed="1" w:qFormat="1"/>
+    <w:lsdException w:name="heading 3" w:semiHidden="1" w:uiPriority="9" w:unhideWhenUsed="1" w:qFormat="1"/>
+    <w:lsdException w:name="heading 4" w:semiHidden="1" w:uiPriority="9" w:unhideWhenUsed="1" w:qFormat="1"/>
+    <w:lsdException w:name="heading 5" w:semiHidden="1" w:uiPriority="9" w:unhideWhenUsed="1" w:qFormat="1"/>
+    <w:lsdException w:name="heading 6" w:semiHidden="1" w:uiPriority="9" w:unhideWhenUsed="1" w:qFormat="1"/>
+    <w:lsdException w:name="heading 7" w:semiHidden="1" w:uiPriority="9" w:unhideWhenUsed="1" w:qFormat="1"/>
+    <w:lsdException w:name="heading 8" w:semiHidden="1" w:uiPriority="9" w:unhideWhenUsed="1" w:qFormat="1"/>
+    <w:lsdException w:name="heading 9" w:semiHidden="1" w:uiPriority="9" w:unhideWhenUsed="1" w:qFormat="1"/>
+    <w:lsdException w:name="index 1" w:semiHidden="1" w:unhideWhenUsed="1"/>
+    <w:lsdException w:name="index 2" w:semiHidden="1" w:unhideWhenUsed="1"/>
+    <w:lsdException w:name="index 3" w:semiHidden="1" w:unhideWhenUsed="1"/>
+    <w:lsdException w:name="index 4" w:semiHidden="1" w:unhideWhenUsed="1"/>
+    <w:lsdException w:name="index 5" w:semiHidden="1" w:unhideWhenUsed="1"/>
+    <w:lsdException w:name="index 6" w:semiHidden="1" w:unhideWhenUsed="1"/>
+    <w:lsdException w:name="index 7" w:semiHidden="1" w:unhideWhenUsed="1"/>
+    <w:lsdException w:name="index 8" w:semiHidden="1" w:unhideWhenUsed="1"/>
+    <w:lsdException w:name="index 9" w:semiHidden="1" w:unhideWhenUsed="1"/>
+    <w:lsdException w:name="toc 1" w:semiHidden="1" w:uiPriority="39" w:unhideWhenUsed="1"/>
+    <w:lsdException w:name="toc 2" w:semiHidden="1" w:uiPriority="39" w:unhideWhenUsed="1"/>
+    <w:lsdException w:name="toc 3" w:semiHidden="1" w:uiPriority="39" w:unhideWhenUsed="1"/>
+    <w:lsdException w:name="toc 4" w:semiHidden="1" w:uiPriority="39" w:unhideWhenUsed="1"/>
+    <w:lsdException w:name="toc 5" w:semiHidden="1" w:uiPriority="39" w:unhideWhenUsed="1"/>
+    <w:lsdException w:name="toc 6" w:semiHidden="1" w:uiPriority="39" w:unhideWhenUsed="1"/>
+    <w:lsdException w:name="toc 7" w:semiHidden="1" w:uiPriority="39" w:unhideWhenUsed="1"/>
+    <w:lsdException w:name="toc 8" w:semiHidden="1" w:uiPriority="39" w:unhideWhenUsed="1"/>
+    <w:lsdException w:name="toc 9" w:semiHidden="1" w:uiPriority="39" w:unhideWhenUsed="1"/>
+    <w:lsdException w:name="Normal Indent" w:semiHidden="1" w:unhideWhenUsed="1"/>
+    <w:lsdException w:name="footnote text" w:semiHidden="1" w:unhideWhenUsed="1"/>
+    <w:lsdException w:name="annotation text" w:semiHidden="1" w:unhideWhenUsed="1"/>
+    <w:lsdException w:name="header" w:semiHidden="1" w:unhideWhenUsed="1"/>
+    <w:lsdException w:name="footer" w:semiHidden="1" w:unhideWhenUsed="1"/>
+    <w:lsdException w:name="index heading" w:semiHidden="1" w:unhideWhenUsed="1"/>
+    <w:lsdException w:name="caption" w:semiHidden="1" w:uiPriority="35" w:unhideWhenUsed="1" w:qFormat="1"/>
+    <w:lsdException w:name="table of figures" w:semiHidden="1" w:unhideWhenUsed="1"/>
+    <w:lsdException w:name="envelope address" w:semiHidden="1" w:unhideWhenUsed="1"/>
+    <w:lsdException w:name="envelope return" w:semiHidden="1" w:unhideWhenUsed="1"/>
+    <w:lsdException w:name="footnote reference" w:semiHidden="1" w:unhideWhenUsed="1"/>
+    <w:lsdException w:name="annotation reference" w:semiHidden="1" w:unhideWhenUsed="1"/>
+    <w:lsdException w:name="line number" w:semiHidden="1" w:unhideWhenUsed="1"/>
+    <w:lsdException w:name="page number" w:semiHidden="1" w:unhideWhenUsed="1"/>
+    <w:lsdException w:name="endnote reference" w:semiHidden="1" w:unhideWhenUsed="1"/>
+    <w:lsdException w:name="endnote text" w:semiHidden="1" w:unhideWhenUsed="1"/>
+    <w:lsdException w:name="table of authorities" w:semiHidden="1" w:unhideWhenUsed="1"/>
+    <w:lsdException w:name="macro" w:semiHidden="1" w:unhideWhenUsed="1"/>
+    <w:lsdException w:name="toa heading" w:semiHidden="1" w:unhideWhenUsed="1"/>
+    <w:lsdException w:name="List" w:semiHidden="1" w:unhideWhenUsed="1"/>
+    <w:lsdException w:name="List Bullet" w:semiHidden="1" w:unhideWhenUsed="1"/>
+    <w:lsdException w:name="List Number" w:semiHidden="1" w:unhideWhenUsed="1"/>
+    <w:lsdException w:name="List 2" w:semiHidden="1" w:unhideWhenUsed="1"/>
+    <w:lsdException w:name="List 3" w:semiHidden="1" w:unhideWhenUsed="1"/>
+    <w:lsdException w:name="List 4" w:semiHidden="1" w:unhideWhenUsed="1"/>
+    <w:lsdException w:name="List 5" w:semiHidden="1" w:unhideWhenUsed="1"/>
+    <w:lsdException w:name="List Bullet 2" w:semiHidden="1" w:unhideWhenUsed="1"/>
+    <w:lsdException w:name="List Bullet 3" w:semiHidden="1" w:unhideWhenUsed="1"/>
+    <w:lsdException w:name="List Bullet 4" w:semiHidden="1" w:unhideWhenUsed="1"/>
+    <w:lsdException w:name="List Bullet 5" w:semiHidden="1" w:unhideWhenUsed="1"/>
+    <w:lsdException w:name="List Number 2" w:semiHidden="1" w:unhideWhenUsed="1"/>
+    <w:lsdException w:name="List Number 3" w:semiHidden="1" w:unhideWhenUsed="1"/>
+    <w:lsdException w:name="List Number 4" w:semiHidden="1" w:unhideWhenUsed="1"/>
+    <w:lsdException w:name="List Number 5" w:semiHidden="1" w:unhideWhenUsed="1"/>
+    <w:lsdException w:name="Title" w:uiPriority="10" w:qFormat="1"/>
+    <w:lsdException w:name="Closing" w:semiHidden="1" w:unhideWhenUsed="1"/>
+    <w:lsdException w:name="Signature" w:semiHidden="1" w:unhideWhenUsed="1"/>
+    <w:lsdException w:name="Default Paragraph Font" w:semiHidden="1" w:uiPriority="1" w:unhideWhenUsed="1"/>
+    <w:lsdException w:name="Body Text" w:semiHidden="1" w:unhideWhenUsed="1"/>
+    <w:lsdException w:name="Body Text Indent" w:semiHidden="1" w:unhideWhenUsed="1"/>
+    <w:lsdException w:name="List Continue" w:semiHidden="1" w:unhideWhenUsed="1"/>
+    <w:lsdException w:name="List Continue 2" w:semiHidden="1" w:unhideWhenUsed="1"/>
+    <w:lsdException w:name="List Continue 3" w:semiHidden="1" w:unhideWhenUsed="1"/>
+    <w:lsdException w:name="List Continue 4" w:semiHidden="1" w:unhideWhenUsed="1"/>
+    <w:lsdException w:name="List Continue 5" w:semiHidden="1" w:unhideWhenUsed="1"/>
+    <w:lsdException w:name="Message Header" w:semiHidden="1" w:unhideWhenUsed="1"/>
+    <w:lsdException w:name="Subtitle" w:uiPriority="11" w:qFormat="1"/>
+    <w:lsdException w:name="Salutation" w:semiHidden="1" w:unhideWhenUsed="1"/>
+    <w:lsdException w:name="Date" w:semiHidden="1" w:unhideWhenUsed="1"/>
+    <w:lsdException w:name="Body Text First Indent" w:semiHidden="1" w:unhideWhenUsed="1"/>
+    <w:lsdException w:name="Body Text First Indent 2" w:semiHidden="1" w:unhideWhenUsed="1"/>
+    <w:lsdException w:name="Note Heading" w:semiHidden="1" w:unhideWhenUsed="1"/>
+    <w:lsdException w:name="Body Text 2" w:semiHidden="1" w:unhideWhenUsed="1"/>
+    <w:lsdException w:name="Body Text 3" w:semiHidden="1" w:unhideWhenUsed="1"/>
+    <w:lsdException w:name="Body Text Indent 2" w:semiHidden="1" w:unhideWhenUsed="1"/>
+    <w:lsdException w:name="Body Text Indent 3" w:semiHidden="1" w:unhideWhenUsed="1"/>
+    <w:lsdException w:name="Block Text" w:semiHidden="1" w:unhideWhenUsed="1"/>
+    <w:lsdException w:name="Hyperlink" w:semiHidden="1" w:unhideWhenUsed="1"/>
+    <w:lsdException w:name="FollowedHyperlink" w:semiHidden="1" w:unhideWhenUsed="1"/>
+    <w:lsdException w:name="Strong" w:uiPriority="22" w:qFormat="1"/>
+    <w:lsdException w:name="Emphasis" w:uiPriority="20" w:qFormat="1"/>
+    <w:lsdException w:name="Document Map" w:semiHidden="1" w:unhideWhenUsed="1"/>
+    <w:lsdException w:name="Plain Text" w:semiHidden="1" w:unhideWhenUsed="1"/>
+    <w:lsdException w:name="E-mail Signature" w:semiHidden="1" w:unhideWhenUsed="1"/>
+    <w:lsdException w:name="HTML Top of Form" w:semiHidden="1" w:unhideWhenUsed="1"/>
+    <w:lsdException w:name="HTML Bottom of Form" w:semiHidden="1" w:unhideWhenUsed="1"/>
+    <w:lsdException w:name="Normal (Web)" w:semiHidden="1" w:unhideWhenUsed="1"/>
+    <w:lsdException w:name="HTML Acronym" w:semiHidden="1" w:unhideWhenUsed="1"/>
+    <w:lsdException w:name="HTML Address" w:semiHidden="1" w:unhideWhenUsed="1"/>
+    <w:lsdException w:name="HTML Cite" w:semiHidden="1" w:unhideWhenUsed="1"/>
+    <w:lsdException w:name="HTML Code" w:semiHidden="1" w:unhideWhenUsed="1"/>
+    <w:lsdException w:name="HTML Definition" w:semiHidden="1" w:unhideWhenUsed="1"/>
+    <w:lsdException w:name="HTML Keyboard" w:semiHidden="1" w:unhideWhenUsed="1"/>
+    <w:lsdException w:name="HTML Preformatted" w:semiHidden="1" w:unhideWhenUsed="1"/>
+    <w:lsdException w:name="HTML Sample" w:semiHidden="1" w:unhideWhenUsed="1"/>
+    <w:lsdException w:name="HTML Typewriter" w:semiHidden="1" w:unhideWhenUsed="1"/>
+    <w:lsdException w:name="HTML Variable" w:semiHidden="1" w:unhideWhenUsed="1"/>
+    <w:lsdException w:name="Normal Table" w:semiHidden="1" w:unhideWhenUsed="1"/>
+    <w:lsdException w:name="annotation subject" w:semiHidden="1" w:unhideWhenUsed="1"/>
+    <w:lsdException w:name="No List" w:semiHidden="1" w:unhideWhenUsed="1"/>
+    <w:lsdException w:name="Outline List 1" w:semiHidden="1" w:unhideWhenUsed="1"/>
+    <w:lsdException w:name="Outline List 2" w:semiHidden="1" w:unhideWhenUsed="1"/>
+    <w:lsdException w:name="Outline List 3" w:semiHidden="1" w:unhideWhenUsed="1"/>
+    <w:lsdException w:name="Table Simple 1" w:semiHidden="1" w:unhideWhenUsed="1"/>
+    <w:lsdException w:name="Table Simple 2" w:semiHidden="1" w:unhideWhenUsed="1"/>
+    <w:lsdException w:name="Table Simple 3" w:semiHidden="1" w:unhideWhenUsed="1"/>
+    <w:lsdException w:name="Table Classic 1" w:semiHidden="1" w:unhideWhenUsed="1"/>
+    <w:lsdException w:name="Table Classic 2" w:semiHidden="1" w:unhideWhenUsed="1"/>
+    <w:lsdException w:name="Table Classic 3" w:semiHidden="1" w:unhideWhenUsed="1"/>
+    <w:lsdException w:name="Table Classic 4" w:semiHidden="1" w:unhideWhenUsed="1"/>
+    <w:lsdException w:name="Table Colorful 1" w:semiHidden="1" w:unhideWhenUsed="1"/>
+    <w:lsdException w:name="Table Colorful 2" w:semiHidden="1" w:unhideWhenUsed="1"/>
+    <w:lsdException w:name="Table Colorful 3" w:semiHidden="1" w:unhideWhenUsed="1"/>
+    <w:lsdException w:name="Table Columns 1" w:semiHidden="1" w:unhideWhenUsed="1"/>
+    <w:lsdException w:name="Table Columns 2" w:semiHidden="1" w:unhideWhenUsed="1"/>
+    <w:lsdException w:name="Table Columns 3" w:semiHidden="1" w:unhideWhenUsed="1"/>
+    <w:lsdException w:name="Table Columns 4" w:semiHidden="1" w:unhideWhenUsed="1"/>
+    <w:lsdException w:name="Table Columns 5" w:semiHidden="1" w:unhideWhenUsed="1"/>
+    <w:lsdException w:name="Table Grid 1" w:semiHidden="1" w:unhideWhenUsed="1"/>
+    <w:lsdException w:name="Table Grid 2" w:semiHidden="1" w:unhideWhenUsed="1"/>
+    <w:lsdException w:name="Table Grid 3" w:semiHidden="1" w:unhideWhenUsed="1"/>
+    <w:lsdException w:name="Table Grid 4" w:semiHidden="1" w:unhideWhenUsed="1"/>
+    <w:lsdException w:name="Table Grid 5" w:semiHidden="1" w:unhideWhenUsed="1"/>
+    <w:lsdException w:name="Table Grid 6" w:semiHidden="1" w:unhideWhenUsed="1"/>
+    <w:lsdException w:name="Table Grid 7" w:semiHidden="1" w:unhideWhenUsed="1"/>
+    <w:lsdException w:name="Table Grid 8" w:semiHidden="1" w:unhideWhenUsed="1"/>
+    <w:lsdException w:name="Table List 1" w:semiHidden="1" w:unhideWhenUsed="1"/>
+    <w:lsdException w:name="Table List 2" w:semiHidden="1" w:unhideWhenUsed="1"/>
+    <w:lsdException w:name="Table List 3" w:semiHidden="1" w:unhideWhenUsed="1"/>
+    <w:lsdException w:name="Table List 4" w:semiHidden="1" w:unhideWhenUsed="1"/>
+    <w:lsdException w:name="Table List 5" w:semiHidden="1" w:unhideWhenUsed="1"/>
+    <w:lsdException w:name="Table List 6" w:semiHidden="1" w:unhideWhenUsed="1"/>
+    <w:lsdException w:name="Table List 7" w:semiHidden="1" w:unhideWhenUsed="1"/>
+    <w:lsdException w:name="Table List 8" w:semiHidden="1" w:unhideWhenUsed="1"/>
+    <w:lsdException w:name="Table 3D effects 1" w:semiHidden="1" w:unhideWhenUsed="1"/>
+    <w:lsdException w:name="Table 3D effects 2" w:semiHidden="1" w:unhideWhenUsed="1"/>
+    <w:lsdException w:name="Table 3D effects 3" w:semiHidden="1" w:unhideWhenUsed="1"/>
+    <w:lsdException w:name="Table Contemporary" w:semiHidden="1" w:unhideWhenUsed="1"/>
+    <w:lsdException w:name="Table Elegant" w:semiHidden="1" w:unhideWhenUsed="1"/>
+    <w:lsdException w:name="Table Professional" w:semiHidden="1" w:unhideWhenUsed="1"/>
+    <w:lsdException w:name="Table Subtle 1" w:semiHidden="1" w:unhideWhenUsed="1"/>
+    <w:lsdException w:name="Table Subtle 2" w:semiHidden="1" w:unhideWhenUsed="1"/>
+    <w:lsdException w:name="Table Web 1" w:semiHidden="1" w:unhideWhenUsed="1"/>
+    <w:lsdException w:name="Table Web 2" w:semiHidden="1" w:unhideWhenUsed="1"/>
+    <w:lsdException w:name="Table Web 3" w:semiHidden="1" w:unhideWhenUsed="1"/>
+    <w:lsdException w:name="Balloon Text" w:semiHidden="1" w:unhideWhenUsed="1"/>
+    <w:lsdException w:name="Table Grid" w:uiPriority="59"/>
+    <w:lsdException w:name="Table Theme" w:semiHidden="1" w:unhideWhenUsed="1"/>
+    <w:lsdException w:name="Placeholder Text" w:semiHidden="1"/>
+    <w:lsdException w:name="No Spacing" w:uiPriority="1" w:qFormat="1"/>
+    <w:lsdException w:name="Light Shading" w:uiPriority="60"/>
+    <w:lsdException w:name="Light List" w:uiPriority="61"/>
+    <w:lsdException w:name="Light Grid" w:uiPriority="62"/>
+    <w:lsdException w:name="Medium Shading 1" w:uiPriority="63"/>
+    <w:lsdException w:name="Medium Shading 2" w:uiPriority="64"/>
+    <w:lsdException w:name="Medium List 1" w:uiPriority="65"/>
+    <w:lsdException w:name="Medium List 2" w:uiPriority="66"/>
+    <w:lsdException w:name="Medium Grid 1" w:uiPriority="67"/>
+    <w:lsdException w:name="Medium Grid 2" w:uiPriority="68"/>
+    <w:lsdException w:name="Medium Grid 3" w:uiPriority="69"/>
+    <w:lsdException w:name="Dark List" w:uiPriority="70"/>
+    <w:lsdException w:name="Colorful Shading" w:uiPriority="71"/>
+    <w:lsdException w:name="Colorful List" w:uiPriority="72"/>
+    <w:lsdException w:name="Colorful Grid" w:uiPriority="73"/>
+    <w:lsdException w:name="Light Shading Accent 1" w:uiPriority="60"/>
+    <w:lsdException w:name="Light List Accent 1" w:uiPriority="61"/>
+    <w:lsdException w:name="Light Grid Accent 1" w:uiPriority="62"/>
+    <w:lsdException w:name="Medium Shading 1 Accent 1" w:uiPriority="63"/>
+    <w:lsdException w:name="Medium Shading 2 Accent 1" w:uiPriority="64"/>
+    <w:lsdException w:name="Medium List 1 Accent 1" w:uiPriority="65"/>
+    <w:lsdException w:name="Revision" w:semiHidden="1"/>
+    <w:lsdException w:name="List Paragraph" w:uiPriority="34" w:qFormat="1"/>
+    <w:lsdException w:name="Quote" w:uiPriority="29" w:qFormat="1"/>
+    <w:lsdException w:name="Intense Quote" w:uiPriority="30" w:qFormat="1"/>
+    <w:lsdException w:name="Medium List 2 Accent 1" w:uiPriority="66"/>
+    <w:lsdException w:name="Medium Grid 1 Accent 1" w:uiPriority="67"/>
+    <w:lsdException w:name="Medium Grid 2 Accent 1" w:uiPriority="68"/>
+    <w:lsdException w:name="Medium Grid 3 Accent 1" w:uiPriority="69"/>
+    <w:lsdException w:name="Dark List Accent 1" w:uiPriority="70"/>
+    <w:lsdException w:name="Colorful Shading Accent 1" w:uiPriority="71"/>
+    <w:lsdException w:name="Colorful List Accent 1" w:uiPriority="72"/>
+    <w:lsdException w:name="Colorful Grid Accent 1" w:uiPriority="73"/>
+    <w:lsdException w:name="Light Shading Accent 2" w:uiPriority="60"/>
+    <w:lsdException w:name="Light List Accent 2" w:uiPriority="61"/>
+    <w:lsdException w:name="Light Grid Accent 2" w:uiPriority="62"/>
+    <w:lsdException w:name="Medium Shading 1 Accent 2" w:uiPriority="63"/>
+    <w:lsdException w:name="Medium Shading 2 Accent 2" w:uiPriority="64"/>
+    <w:lsdException w:name="Medium List 1 Accent 2" w:uiPriority="65"/>
+    <w:lsdException w:name="Medium List 2 Accent 2" w:uiPriority="66"/>
+    <w:lsdException w:name="Medium Grid 1 Accent 2" w:uiPriority="67"/>
+    <w:lsdException w:name="Medium Grid 2 Accent 2" w:uiPriority="68"/>
+    <w:lsdException w:name="Medium Grid 3 Accent 2" w:uiPriority="69"/>
+    <w:lsdException w:name="Dark List Accent 2" w:uiPriority="70"/>
+    <w:lsdException w:name="Colorful Shading Accent 2" w:uiPriority="71"/>
+    <w:lsdException w:name="Colorful List Accent 2" w:uiPriority="72"/>
+    <w:lsdException w:name="Colorful Grid Accent 2" w:uiPriority="73"/>
+    <w:lsdException w:name="Light Shading Accent 3" w:uiPriority="60"/>
+    <w:lsdException w:name="Light List Accent 3" w:uiPriority="61"/>
+    <w:lsdException w:name="Light Grid Accent 3" w:uiPriority="62"/>
+    <w:lsdException w:name="Medium Shading 1 Accent 3" w:uiPriority="63"/>
+    <w:lsdException w:name="Medium Shading 2 Accent 3" w:uiPriority="64"/>
+    <w:lsdException w:name="Medium List 1 Accent 3" w:uiPriority="65"/>
+    <w:lsdException w:name="Medium List 2 Accent 3" w:uiPriority="66"/>
+    <w:lsdException w:name="Medium Grid 1 Accent 3" w:uiPriority="67"/>
+    <w:lsdException w:name="Medium Grid 2 Accent 3" w:uiPriority="68"/>
+    <w:lsdException w:name="Medium Grid 3 Accent 3" w:uiPriority="69"/>
+    <w:lsdException w:name="Dark List Accent 3" w:uiPriority="70"/>
+    <w:lsdException w:name="Colorful Shading Accent 3" w:uiPriority="71"/>
+    <w:lsdException w:name="Colorful List Accent 3" w:uiPriority="72"/>
+    <w:lsdException w:name="Colorful Grid Accent 3" w:uiPriority="73"/>
+    <w:lsdException w:name="Light Shading Accent 4" w:uiPriority="60"/>
+    <w:lsdException w:name="Light List Accent 4" w:uiPriority="61"/>
+    <w:lsdException w:name="Light Grid Accent 4" w:uiPriority="62"/>
+    <w:lsdException w:name="Medium Shading 1 Accent 4" w:uiPriority="63"/>
+    <w:lsdException w:name="Medium Shading 2 Accent 4" w:uiPriority="64"/>
+    <w:lsdException w:name="Medium List 1 Accent 4" w:uiPriority="65"/>
+    <w:lsdException w:name="Medium List 2 Accent 4" w:uiPriority="66"/>
+    <w:lsdException w:name="Medium Grid 1 Accent 4" w:uiPriority="67"/>
+    <w:lsdException w:name="Medium Grid 2 Accent 4" w:uiPriority="68"/>
+    <w:lsdException w:name="Medium Grid 3 Accent 4" w:uiPriority="69"/>
+    <w:lsdException w:name="Dark List Accent 4" w:uiPriority="70"/>
+    <w:lsdException w:name="Colorful Shading Accent 4" w:uiPriority="71"/>
+    <w:lsdException w:name="Colorful List Accent 4" w:uiPriority="72"/>
+    <w:lsdException w:name="Colorful Grid Accent 4" w:uiPriority="73"/>
+    <w:lsdException w:name="Light Shading Accent 5" w:uiPriority="60"/>
+    <w:lsdException w:name="Light List Accent 5" w:uiPriority="61"/>
+    <w:lsdException w:name="Light Grid Accent 5" w:uiPriority="62"/>
+    <w:lsdException w:name="Medium Shading 1 Accent 5" w:uiPriority="63"/>
+    <w:lsdException w:name="Medium Shading 2 Accent 5" w:uiPriority="64"/>
+    <w:lsdException w:name="Medium List 1 Accent 5" w:uiPriority="65"/>
+    <w:lsdException w:name="Medium List 2 Accent 5" w:uiPriority="66"/>
+    <w:lsdException w:name="Medium Grid 1 Accent 5" w:uiPriority="67"/>
+    <w:lsdException w:name="Medium Grid 2 Accent 5" w:uiPriority="68"/>
+    <w:lsdException w:name="Medium Grid 3 Accent 5" w:uiPriority="69"/>
+    <w:lsdException w:name="Dark List Accent 5" w:uiPriority="70"/>
+    <w:lsdException w:name="Colorful Shading Accent 5" w:uiPriority="71"/>
+    <w:lsdException w:name="Colorful List Accent 5" w:uiPriority="72"/>
+    <w:lsdException w:name="Colorful Grid Accent 5" w:uiPriority="73"/>
+    <w:lsdException w:name="Light Shading Accent 6" w:uiPriority="60"/>
+    <w:lsdException w:name="Light List Accent 6" w:uiPriority="61"/>
+    <w:lsdException w:name="Light Grid Accent 6" w:uiPriority="62"/>
+    <w:lsdException w:name="Medium Shading 1 Accent 6" w:uiPriority="63"/>
+    <w:lsdException w:name="Medium Shading 2 Accent 6" w:uiPriority="64"/>
+    <w:lsdException w:name="Medium List 1 Accent 6" w:uiPriority="65"/>
+    <w:lsdException w:name="Medium List 2 Accent 6" w:uiPriority="66"/>
+    <w:lsdException w:name="Medium Grid 1 Accent 6" w:uiPriority="67"/>
+    <w:lsdException w:name="Medium Grid 2 Accent 6" w:uiPriority="68"/>
+    <w:lsdException w:name="Medium Grid 3 Accent 6" w:uiPriority="69"/>
+    <w:lsdException w:name="Dark List Accent 6" w:uiPriority="70"/>
+    <w:lsdException w:name="Colorful Shading Accent 6" w:uiPriority="71"/>
+    <w:lsdException w:name="Colorful List Accent 6" w:uiPriority="72"/>
+    <w:lsdException w:name="Colorful Grid Accent 6" w:uiPriority="73"/>
+    <w:lsdException w:name="Subtle Emphasis" w:uiPriority="19" w:qFormat="1"/>
+    <w:lsdException w:name="Intense Emphasis" w:uiPriority="21" w:qFormat="1"/>
+    <w:lsdException w:name="Subtle Reference" w:uiPriority="31" w:qFormat="1"/>
+    <w:lsdException w:name="Intense Reference" w:uiPriority="32" w:qFormat="1"/>
+    <w:lsdException w:name="Book Title" w:uiPriority="33" w:qFormat="1"/>
+    <w:lsdException w:name="Bibliography" w:semiHidden="1" w:uiPriority="37" w:unhideWhenUsed="1"/>
+    <w:lsdException w:name="TOC Heading" w:semiHidden="1" w:uiPriority="39" w:unhideWhenUsed="1" w:qFormat="1"/>
+    <w:lsdException w:name="Plain Table 1" w:uiPriority="41"/>
+    <w:lsdException w:name="Plain Table 2" w:uiPriority="42"/>
+    <w:lsdException w:name="Plain Table 3" w:uiPriority="43"/>
+    <w:lsdException w:name="Plain Table 4" w:uiPriority="44"/>
+    <w:lsdException w:name="Plain Table 5" w:uiPriority="45"/>
+    <w:lsdException w:name="Grid Table Light" w:uiPriority="40"/>
+    <w:lsdException w:name="Grid Table 1 Light" w:uiPriority="46"/>
+    <w:lsdException w:name="Grid Table 2" w:uiPriority="47"/>
+    <w:lsdException w:name="Grid Table 3" w:uiPriority="48"/>
+    <w:lsdException w:name="Grid Table 4" w:uiPriority="49"/>
+    <w:lsdException w:name="Grid Table 5 Dark" w:uiPriority="50"/>
+    <w:lsdException w:name="Grid Table 6 Colorful" w:uiPriority="51"/>
+    <w:lsdException w:name="Grid Table 7 Colorful" w:uiPriority="52"/>
+    <w:lsdException w:name="Grid Table 1 Light Accent 1" w:uiPriority="46"/>
+    <w:lsdException w:name="Grid Table 2 Accent 1" w:uiPriority="47"/>
+    <w:lsdException w:name="Grid Table 3 Accent 1" w:uiPriority="48"/>
+    <w:lsdException w:name="Grid Table 4 Accent 1" w:uiPriority="49"/>
+    <w:lsdException w:name="Grid Table 5 Dark Accent 1" w:uiPriority="50"/>
+    <w:lsdException w:name="Grid Table 6 Colorful Accent 1" w:uiPriority="51"/>
+    <w:lsdException w:name="Grid Table 7 Colorful Accent 1" w:uiPriority="52"/>
+    <w:lsdException w:name="Grid Table 1 Light Accent 2" w:uiPriority="46"/>
+    <w:lsdException w:name="Grid Table 2 Accent 2" w:uiPriority="47"/>
+    <w:lsdException w:name="Grid Table 3 Accent 2" w:uiPriority="48"/>
+    <w:lsdException w:name="Grid Table 4 Accent 2" w:uiPriority="49"/>
+    <w:lsdException w:name="Grid Table 5 Dark Accent 2" w:uiPriority="50"/>
+    <w:lsdException w:name="Grid Table 6 Colorful Accent 2" w:uiPriority="51"/>
+    <w:lsdException w:name="Grid Table 7 Colorful Accent 2" w:uiPriority="52"/>
+    <w:lsdException w:name="Grid Table 1 Light Accent 3" w:uiPriority="46"/>
+    <w:lsdException w:name="Grid Table 2 Accent 3" w:uiPriority="47"/>
+    <w:lsdException w:name="Grid Table 3 Accent 3" w:uiPriority="48"/>
+    <w:lsdException w:name="Grid Table 4 Accent 3" w:uiPriority="49"/>
+    <w:lsdException w:name="Grid Table 5 Dark Accent 3" w:uiPriority="50"/>
+    <w:lsdException w:name="Grid Table 6 Colorful Accent 3" w:uiPriority="51"/>
+    <w:lsdException w:name="Grid Table 7 Colorful Accent 3" w:uiPriority="52"/>
+    <w:lsdException w:name="Grid Table 1 Light Accent 4" w:uiPriority="46"/>
+    <w:lsdException w:name="Grid Table 2 Accent 4" w:uiPriority="47"/>
+    <w:lsdException w:name="Grid Table 3 Accent 4" w:uiPriority="48"/>
+    <w:lsdException w:name="Grid Table 4 Accent 4" w:uiPriority="49"/>
+    <w:lsdException w:name="Grid Table 5 Dark Accent 4" w:uiPriority="50"/>
+    <w:lsdException w:name="Grid Table 6 Colorful Accent 4" w:uiPriority="51"/>
+    <w:lsdException w:name="Grid Table 7 Colorful Accent 4" w:uiPriority="52"/>
+    <w:lsdException w:name="Grid Table 1 Light Accent 5" w:uiPriority="46"/>
+    <w:lsdException w:name="Grid Table 2 Accent 5" w:uiPriority="47"/>
+    <w:lsdException w:name="Grid Table 3 Accent 5" w:uiPriority="48"/>
+    <w:lsdException w:name="Grid Table 4 Accent 5" w:uiPriority="49"/>
+    <w:lsdException w:name="Grid Table 5 Dark Accent 5" w:uiPriority="50"/>
+    <w:lsdException w:name="Grid Table 6 Colorful Accent 5" w:uiPriority="51"/>
+    <w:lsdException w:name="Grid Table 7 Colorful Accent 5" w:uiPriority="52"/>
+    <w:lsdException w:name="Grid Table 1 Light Accent 6" w:uiPriority="46"/>
+    <w:lsdException w:name="Grid Table 2 Accent 6" w:uiPriority="47"/>
+    <w:lsdException w:name="Grid Table 3 Accent 6" w:uiPriority="48"/>
+    <w:lsdException w:name="Grid Table 4 Accent 6" w:uiPriority="49"/>
+    <w:lsdException w:name="Grid Table 5 Dark Accent 6" w:uiPriority="50"/>
+    <w:lsdException w:name="Grid Table 6 Colorful Accent 6" w:uiPriority="51"/>
+    <w:lsdException w:name="Grid Table 7 Colorful Accent 6" w:uiPriority="52"/>
+    <w:lsdException w:name="List Table 1 Light" w:uiPriority="46"/>
+    <w:lsdException w:name="List Table 2" w:uiPriority="47"/>
+    <w:lsdException w:name="List Table 3" w:uiPriority="48"/>
+    <w:lsdException w:name="List Table 4" w:uiPriority="49"/>
+    <w:lsdException w:name="List Table 5 Dark" w:uiPriority="50"/>
+    <w:lsdException w:name="List Table 6 Colorful" w:uiPriority="51"/>
+    <w:lsdException w:name="List Table 7 Colorful" w:uiPriority="52"/>
+    <w:lsdException w:name="List Table 1 Light Accent 1" w:uiPriority="46"/>
+    <w:lsdException w:name="List Table 2 Accent 1" w:uiPriority="47"/>
+    <w:lsdException w:name="List Table 3 Accent 1" w:uiPriority="48"/>
+    <w:lsdException w:name="List Table 4 Accent 1" w:uiPriority="49"/>
+    <w:lsdException w:name="List Table 5 Dark Accent 1" w:uiPriority="50"/>
+    <w:lsdException w:name="List Table 6 Colorful Accent 1" w:uiPriority="51"/>
+    <w:lsdException w:name="List Table 7 Colorful Accent 1" w:uiPriority="52"/>
+    <w:lsdException w:name="List Table 1 Light Accent 2" w:uiPriority="46"/>
+    <w:lsdException w:name="List Table 2 Accent 2" w:uiPriority="47"/>
+    <w:lsdException w:name="List Table 3 Accent 2" w:uiPriority="48"/>
+    <w:lsdException w:name="List Table 4 Accent 2" w:uiPriority="49"/>
+    <w:lsdException w:name="List Table 5 Dark Accent 2" w:uiPriority="50"/>
+    <w:lsdException w:name="List Table 6 Colorful Accent 2" w:uiPriority="51"/>
+    <w:lsdException w:name="List Table 7 Colorful Accent 2" w:uiPriority="52"/>
+    <w:lsdException w:name="List Table 1 Light Accent 3" w:uiPriority="46"/>
+    <w:lsdException w:name="List Table 2 Accent 3" w:uiPriority="47"/>
+    <w:lsdException w:name="List Table 3 Accent 3" w:uiPriority="48"/>
+    <w:lsdException w:name="List Table 4 Accent 3" w:uiPriority="49"/>
+    <w:lsdException w:name="List Table 5 Dark Accent 3" w:uiPriority="50"/>
+    <w:lsdException w:name="List Table 6 Colorful Accent 3" w:uiPriority="51"/>
+    <w:lsdException w:name="List Table 7 Colorful Accent 3" w:uiPriority="52"/>
+    <w:lsdException w:name="List Table 1 Light Accent 4" w:uiPriority="46"/>
+    <w:lsdException w:name="List Table 2 Accent 4" w:uiPriority="47"/>
+    <w:lsdException w:name="List Table 3 Accent 4" w:uiPriority="48"/>
+    <w:lsdException w:name="List Table 4 Accent 4" w:uiPriority="49"/>
+    <w:lsdException w:name="List Table 5 Dark Accent 4" w:uiPriority="50"/>
+    <w:lsdException w:name="List Table 6 Colorful Accent 4" w:uiPriority="51"/>
+    <w:lsdException w:name="List Table 7 Colorful Accent 4" w:uiPriority="52"/>
+    <w:lsdException w:name="List Table 1 Light Accent 5" w:uiPriority="46"/>
+    <w:lsdException w:name="List Table 2 Accent 5" w:uiPriority="47"/>
+    <w:lsdException w:name="List Table 3 Accent 5" w:uiPriority="48"/>
+    <w:lsdException w:name="List Table 4 Accent 5" w:uiPriority="49"/>
+    <w:lsdException w:name="List Table 5 Dark Accent 5" w:uiPriority="50"/>
+    <w:lsdException w:name="List Table 6 Colorful Accent 5" w:uiPriority="51"/>
+    <w:lsdException w:name="List Table 7 Colorful Accent 5" w:uiPriority="52"/>
+    <w:lsdException w:name="List Table 1 Light Accent 6" w:uiPriority="46"/>
+    <w:lsdException w:name="List Table 2 Accent 6" w:uiPriority="47"/>
+    <w:lsdException w:name="List Table 3 Accent 6" w:uiPriority="48"/>
+    <w:lsdException w:name="List Table 4 Accent 6" w:uiPriority="49"/>
+    <w:lsdException w:name="List Table 5 Dark Accent 6" w:uiPriority="50"/>
+    <w:lsdException w:name="List Table 6 Colorful Accent 6" w:uiPriority="51"/>
+    <w:lsdException w:name="List Table 7 Colorful Accent 6" w:uiPriority="52"/>
   </w:latentStyles>
   <w:style w:type="paragraph" w:default="1" w:styleId="Standaard">
     <w:name w:val="Normal"/>

</xml_diff>